<commit_message>
M5 Stack Documentation Updates
</commit_message>
<xml_diff>
--- a/Portfolio/Stack Code Documentation 01-04-2020.docx
+++ b/Portfolio/Stack Code Documentation 01-04-2020.docx
@@ -150,7 +150,39 @@
           <w:sz w:val="24"/>
           <w:szCs w:val="24"/>
         </w:rPr>
-        <w:t>Initially had the stack set to free, then a lot of ‘if’ statements testing for the conditions above all in one loop. Once conditions were met, the appropriate message was published to MQTT (‘booked’, ‘use’, etc) which triggered the callback function when the stack read its own messages. The callback function then printed the appropriate screen to the stack and changed the state.</w:t>
+        <w:t xml:space="preserve">Initially had the stack set to free, then a lot of ‘if’ statements testing for the conditions above all in one loop. Once conditions were met, the appropriate message was published to MQTT (‘booked’, ‘use’, etc) which triggered the </w:t>
+      </w:r>
+      <w:proofErr w:type="spellStart"/>
+      <w:r>
+        <w:rPr>
+          <w:sz w:val="24"/>
+          <w:szCs w:val="24"/>
+        </w:rPr>
+        <w:t>callback</w:t>
+      </w:r>
+      <w:proofErr w:type="spellEnd"/>
+      <w:r>
+        <w:rPr>
+          <w:sz w:val="24"/>
+          <w:szCs w:val="24"/>
+        </w:rPr>
+        <w:t xml:space="preserve"> function when the stack read its own messages. The </w:t>
+      </w:r>
+      <w:proofErr w:type="spellStart"/>
+      <w:r>
+        <w:rPr>
+          <w:sz w:val="24"/>
+          <w:szCs w:val="24"/>
+        </w:rPr>
+        <w:t>callback</w:t>
+      </w:r>
+      <w:proofErr w:type="spellEnd"/>
+      <w:r>
+        <w:rPr>
+          <w:sz w:val="24"/>
+          <w:szCs w:val="24"/>
+        </w:rPr>
+        <w:t xml:space="preserve"> function then printed the appropriate screen to the stack and changed the state.</w:t>
       </w:r>
     </w:p>
     <w:p>
@@ -528,7 +560,21 @@
           <w:sz w:val="24"/>
           <w:szCs w:val="24"/>
         </w:rPr>
-        <w:t xml:space="preserve">and its unique identifier is compared with the ID sent from the web app. If the ID sent from the web app matches the ID scanned </w:t>
+        <w:t xml:space="preserve">and its unique identifier is compared with the ID sent from the web app. If the ID sent from the web app matches the ID </w:t>
+      </w:r>
+      <w:r>
+        <w:rPr>
+          <w:sz w:val="24"/>
+          <w:szCs w:val="24"/>
+        </w:rPr>
+        <w:t>scanned,</w:t>
+      </w:r>
+      <w:r>
+        <w:rPr>
+          <w:sz w:val="24"/>
+          <w:szCs w:val="24"/>
+        </w:rPr>
+        <w:t xml:space="preserve"> </w:t>
       </w:r>
       <w:r>
         <w:rPr>
@@ -550,30 +596,480 @@
           <w:szCs w:val="24"/>
         </w:rPr>
         <w:t>the student has been successfully authenticated and can begin using the desk.</w:t>
+      </w:r>
+    </w:p>
+    <w:p>
+      <w:pPr>
+        <w:rPr>
+          <w:sz w:val="24"/>
+          <w:szCs w:val="24"/>
+        </w:rPr>
+      </w:pPr>
+      <w:r>
+        <w:rPr>
+          <w:sz w:val="24"/>
+          <w:szCs w:val="24"/>
+        </w:rPr>
+        <w:t xml:space="preserve">Reading the ID within the UCard would be achieved using an external RFID reader. The module chosen to achieve this </w:t>
+      </w:r>
+      <w:r>
+        <w:rPr>
+          <w:sz w:val="24"/>
+          <w:szCs w:val="24"/>
+        </w:rPr>
+        <w:t>was the MFRC522</w:t>
+      </w:r>
+      <w:r>
+        <w:rPr>
+          <w:sz w:val="24"/>
+          <w:szCs w:val="24"/>
+        </w:rPr>
+        <w:t xml:space="preserve">. </w:t>
+      </w:r>
+      <w:r>
+        <w:rPr>
+          <w:sz w:val="24"/>
+          <w:szCs w:val="24"/>
+        </w:rPr>
+        <w:t>The MFRC522 is a highly integrated reader/writer IC for contactless communication</w:t>
+      </w:r>
+      <w:r>
+        <w:rPr>
+          <w:sz w:val="24"/>
+          <w:szCs w:val="24"/>
+        </w:rPr>
+        <w:t xml:space="preserve"> </w:t>
+      </w:r>
+      <w:r>
+        <w:rPr>
+          <w:sz w:val="24"/>
+          <w:szCs w:val="24"/>
+        </w:rPr>
+        <w:t xml:space="preserve">at 13.56 </w:t>
+      </w:r>
+      <w:proofErr w:type="spellStart"/>
+      <w:r>
+        <w:rPr>
+          <w:sz w:val="24"/>
+          <w:szCs w:val="24"/>
+        </w:rPr>
+        <w:t>MHz.</w:t>
+      </w:r>
+      <w:proofErr w:type="spellEnd"/>
+      <w:r>
+        <w:rPr>
+          <w:sz w:val="24"/>
+          <w:szCs w:val="24"/>
+        </w:rPr>
+        <w:t xml:space="preserve">  This board is manufactured by NXP but can be purchased from the M5Stack store in an enclosure that connects to the stack’s 4-pin ‘GROVE’ connector. As the delivery times from the online store were large, the standalone MFRC522 board was purchased from eBay</w:t>
+      </w:r>
+      <w:r>
+        <w:rPr>
+          <w:sz w:val="24"/>
+          <w:szCs w:val="24"/>
+        </w:rPr>
+        <w:t xml:space="preserve">, this unit did not include a GROVE interface </w:t>
+      </w:r>
+      <w:r>
+        <w:rPr>
+          <w:sz w:val="24"/>
+          <w:szCs w:val="24"/>
+        </w:rPr>
+        <w:t>however</w:t>
+      </w:r>
+      <w:r>
+        <w:rPr>
+          <w:sz w:val="24"/>
+          <w:szCs w:val="24"/>
+        </w:rPr>
+        <w:t xml:space="preserve">. This </w:t>
+      </w:r>
+      <w:r>
+        <w:rPr>
+          <w:sz w:val="24"/>
+          <w:szCs w:val="24"/>
+        </w:rPr>
+        <w:t>module was therefore</w:t>
+      </w:r>
+      <w:r>
+        <w:rPr>
+          <w:sz w:val="24"/>
+          <w:szCs w:val="24"/>
+        </w:rPr>
+        <w:t xml:space="preserve"> connected to the stack</w:t>
+      </w:r>
+      <w:r>
+        <w:rPr>
+          <w:sz w:val="24"/>
+          <w:szCs w:val="24"/>
+        </w:rPr>
+        <w:t>’s</w:t>
+      </w:r>
+      <w:r>
+        <w:rPr>
+          <w:sz w:val="24"/>
+          <w:szCs w:val="24"/>
+        </w:rPr>
+        <w:t xml:space="preserve"> </w:t>
+      </w:r>
+      <w:r>
+        <w:rPr>
+          <w:sz w:val="24"/>
+          <w:szCs w:val="24"/>
+        </w:rPr>
+        <w:t xml:space="preserve">I/O </w:t>
+      </w:r>
+      <w:r>
+        <w:rPr>
+          <w:sz w:val="24"/>
+          <w:szCs w:val="24"/>
+        </w:rPr>
+        <w:t>bus via jump cables:</w:t>
+      </w:r>
+    </w:p>
+    <w:p>
+      <w:pPr>
+        <w:rPr>
+          <w:sz w:val="24"/>
+          <w:szCs w:val="24"/>
+        </w:rPr>
+      </w:pPr>
+    </w:p>
+    <w:p>
+      <w:pPr>
+        <w:rPr>
+          <w:sz w:val="24"/>
+          <w:szCs w:val="24"/>
+        </w:rPr>
+      </w:pPr>
+      <w:r>
+        <w:rPr>
+          <w:noProof/>
+          <w:sz w:val="24"/>
+          <w:szCs w:val="24"/>
+        </w:rPr>
+        <w:lastRenderedPageBreak/>
+        <w:drawing>
+          <wp:inline distT="0" distB="0" distL="0" distR="0" wp14:anchorId="2467382E" wp14:editId="73B0593F">
+            <wp:extent cx="5731510" cy="4298950"/>
+            <wp:effectExtent l="0" t="0" r="2540" b="6350"/>
+            <wp:docPr id="2" name="Picture 2"/>
+            <wp:cNvGraphicFramePr>
+              <a:graphicFrameLocks xmlns:a="http://schemas.openxmlformats.org/drawingml/2006/main" noChangeAspect="1"/>
+            </wp:cNvGraphicFramePr>
+            <a:graphic xmlns:a="http://schemas.openxmlformats.org/drawingml/2006/main">
+              <a:graphicData uri="http://schemas.openxmlformats.org/drawingml/2006/picture">
+                <pic:pic xmlns:pic="http://schemas.openxmlformats.org/drawingml/2006/picture">
+                  <pic:nvPicPr>
+                    <pic:cNvPr id="0" name="Picture 1"/>
+                    <pic:cNvPicPr>
+                      <a:picLocks noChangeAspect="1" noChangeArrowheads="1"/>
+                    </pic:cNvPicPr>
+                  </pic:nvPicPr>
+                  <pic:blipFill>
+                    <a:blip r:embed="rId7" cstate="print">
+                      <a:extLst>
+                        <a:ext uri="{28A0092B-C50C-407E-A947-70E740481C1C}">
+                          <a14:useLocalDpi xmlns:a14="http://schemas.microsoft.com/office/drawing/2010/main" val="0"/>
+                        </a:ext>
+                      </a:extLst>
+                    </a:blip>
+                    <a:srcRect/>
+                    <a:stretch>
+                      <a:fillRect/>
+                    </a:stretch>
+                  </pic:blipFill>
+                  <pic:spPr bwMode="auto">
+                    <a:xfrm>
+                      <a:off x="0" y="0"/>
+                      <a:ext cx="5731510" cy="4298950"/>
+                    </a:xfrm>
+                    <a:prstGeom prst="rect">
+                      <a:avLst/>
+                    </a:prstGeom>
+                    <a:noFill/>
+                    <a:ln>
+                      <a:noFill/>
+                    </a:ln>
+                  </pic:spPr>
+                </pic:pic>
+              </a:graphicData>
+            </a:graphic>
+          </wp:inline>
+        </w:drawing>
+      </w:r>
+    </w:p>
+    <w:p>
+      <w:pPr>
+        <w:rPr>
+          <w:sz w:val="24"/>
+          <w:szCs w:val="24"/>
+        </w:rPr>
+      </w:pPr>
+      <w:r>
+        <w:rPr>
+          <w:sz w:val="24"/>
+          <w:szCs w:val="24"/>
+        </w:rPr>
+        <w:t xml:space="preserve">The MFRC522 supports two communication protocols, I2C (Inter-Integrated Circuit) and SPO (Serial Peripheral Interface). </w:t>
+      </w:r>
+      <w:r>
+        <w:rPr>
+          <w:sz w:val="24"/>
+          <w:szCs w:val="24"/>
+        </w:rPr>
+        <w:t xml:space="preserve">I2C </w:t>
+      </w:r>
+      <w:r>
+        <w:rPr>
+          <w:sz w:val="24"/>
+          <w:szCs w:val="24"/>
+        </w:rPr>
+        <w:t>is sometimes preferred over SPI because it allows for multiple ‘slave’ devices to communicate with a single ‘master’ (the stack in this case)</w:t>
+      </w:r>
+      <w:r>
+        <w:rPr>
+          <w:sz w:val="24"/>
+          <w:szCs w:val="24"/>
+        </w:rPr>
+        <w:t xml:space="preserve"> using only two lines</w:t>
+      </w:r>
+      <w:r>
+        <w:rPr>
+          <w:sz w:val="24"/>
+          <w:szCs w:val="24"/>
+        </w:rPr>
+        <w:t>.</w:t>
+      </w:r>
+      <w:r>
+        <w:rPr>
+          <w:sz w:val="24"/>
+          <w:szCs w:val="24"/>
+        </w:rPr>
+        <w:t xml:space="preserve"> </w:t>
+      </w:r>
+      <w:r>
+        <w:rPr>
+          <w:sz w:val="24"/>
+          <w:szCs w:val="24"/>
+        </w:rPr>
+        <w:t>O</w:t>
+      </w:r>
+      <w:r>
+        <w:rPr>
+          <w:sz w:val="24"/>
+          <w:szCs w:val="24"/>
+        </w:rPr>
+        <w:t>ne to transmit the data (SDA) and one to carry a synchronising clock signal (SCL)</w:t>
+      </w:r>
+      <w:r>
+        <w:rPr>
+          <w:sz w:val="24"/>
+          <w:szCs w:val="24"/>
+        </w:rPr>
+        <w:t>. As there are only two lines, I2C requires each slave to be addressed and this is reflected in the MFRC522 object within the source code where the constructor requires an address to be provided when I2C mode is utilised:</w:t>
+      </w:r>
+    </w:p>
+    <w:p>
+      <w:pPr>
+        <w:rPr>
+          <w:i/>
+          <w:iCs/>
+          <w:sz w:val="24"/>
+          <w:szCs w:val="24"/>
+        </w:rPr>
+      </w:pPr>
+      <w:r>
+        <w:rPr>
+          <w:i/>
+          <w:iCs/>
+          <w:sz w:val="24"/>
+          <w:szCs w:val="24"/>
+        </w:rPr>
+        <w:t xml:space="preserve">MFRC522(byte </w:t>
+      </w:r>
+      <w:proofErr w:type="spellStart"/>
+      <w:r>
+        <w:rPr>
+          <w:i/>
+          <w:iCs/>
+          <w:sz w:val="24"/>
+          <w:szCs w:val="24"/>
+        </w:rPr>
+        <w:t>chipAddress</w:t>
+      </w:r>
+      <w:proofErr w:type="spellEnd"/>
+      <w:r>
+        <w:rPr>
+          <w:i/>
+          <w:iCs/>
+          <w:sz w:val="24"/>
+          <w:szCs w:val="24"/>
+        </w:rPr>
+        <w:t>);</w:t>
+      </w:r>
+    </w:p>
+    <w:p>
+      <w:pPr>
+        <w:rPr>
+          <w:sz w:val="24"/>
+          <w:szCs w:val="24"/>
+        </w:rPr>
+      </w:pPr>
+      <w:r>
+        <w:rPr>
+          <w:sz w:val="24"/>
+          <w:szCs w:val="24"/>
+        </w:rPr>
+        <w:t xml:space="preserve">SPI offers faster data rates compared to I2C </w:t>
+      </w:r>
+      <w:r>
+        <w:rPr>
+          <w:sz w:val="24"/>
+          <w:szCs w:val="24"/>
+        </w:rPr>
+        <w:t>however needs at least 4 lines to be utilised, a Clock (SCK), a line to transfer data from the CPU to the peripheral MOSI, a line to transfer data from the peripheral back to the CPU (MISO)</w:t>
+      </w:r>
+      <w:r>
+        <w:rPr>
+          <w:sz w:val="24"/>
+          <w:szCs w:val="24"/>
+        </w:rPr>
+        <w:t xml:space="preserve"> and a chip select line (CS) to select the peripheral in question (hence many more lines may be needed for multiple devices)</w:t>
+      </w:r>
+      <w:r>
+        <w:rPr>
+          <w:sz w:val="24"/>
+          <w:szCs w:val="24"/>
+        </w:rPr>
+        <w:t>.</w:t>
+      </w:r>
+    </w:p>
+    <w:p>
+      <w:pPr>
+        <w:rPr>
+          <w:sz w:val="24"/>
+          <w:szCs w:val="24"/>
+        </w:rPr>
+      </w:pPr>
+      <w:r>
+        <w:rPr>
+          <w:sz w:val="24"/>
+          <w:szCs w:val="24"/>
+        </w:rPr>
+        <w:t>The constructor for the MFRC object in the source code utilising SPI therefore requires a requires the pin value of the peripheral to be selected as a parameter:</w:t>
+      </w:r>
+    </w:p>
+    <w:p>
+      <w:pPr>
+        <w:rPr>
+          <w:i/>
+          <w:iCs/>
+          <w:sz w:val="24"/>
+          <w:szCs w:val="24"/>
+        </w:rPr>
+      </w:pPr>
+      <w:r>
+        <w:rPr>
+          <w:i/>
+          <w:iCs/>
+          <w:sz w:val="24"/>
+          <w:szCs w:val="24"/>
+        </w:rPr>
+        <w:t xml:space="preserve">MFRC522(byte </w:t>
+      </w:r>
+      <w:proofErr w:type="spellStart"/>
+      <w:r>
+        <w:rPr>
+          <w:i/>
+          <w:iCs/>
+          <w:sz w:val="24"/>
+          <w:szCs w:val="24"/>
+        </w:rPr>
+        <w:t>chipSelectPin</w:t>
+      </w:r>
+      <w:proofErr w:type="spellEnd"/>
+      <w:r>
+        <w:rPr>
+          <w:i/>
+          <w:iCs/>
+          <w:sz w:val="24"/>
+          <w:szCs w:val="24"/>
+        </w:rPr>
+        <w:t xml:space="preserve">, byte </w:t>
+      </w:r>
+      <w:proofErr w:type="spellStart"/>
+      <w:r>
+        <w:rPr>
+          <w:i/>
+          <w:iCs/>
+          <w:sz w:val="24"/>
+          <w:szCs w:val="24"/>
+        </w:rPr>
+        <w:t>resetPowerDownPin</w:t>
+      </w:r>
+      <w:proofErr w:type="spellEnd"/>
+      <w:r>
+        <w:rPr>
+          <w:i/>
+          <w:iCs/>
+          <w:sz w:val="24"/>
+          <w:szCs w:val="24"/>
+        </w:rPr>
+        <w:t>);</w:t>
+      </w:r>
+    </w:p>
+    <w:p>
+      <w:pPr>
+        <w:rPr>
+          <w:sz w:val="24"/>
+          <w:szCs w:val="24"/>
+        </w:rPr>
+      </w:pPr>
+    </w:p>
+    <w:p>
+      <w:pPr>
+        <w:rPr>
+          <w:sz w:val="24"/>
+          <w:szCs w:val="24"/>
+        </w:rPr>
+      </w:pPr>
+      <w:r>
+        <w:rPr>
+          <w:sz w:val="24"/>
+          <w:szCs w:val="24"/>
+        </w:rPr>
+        <w:t xml:space="preserve">Unfortunately, we were unable to get the MFRC522 to interface with the stack, this </w:t>
+      </w:r>
+      <w:r>
+        <w:rPr>
+          <w:sz w:val="24"/>
+          <w:szCs w:val="24"/>
+        </w:rPr>
+        <w:t xml:space="preserve">using either of these connection protocols. </w:t>
+      </w:r>
+      <w:r>
+        <w:rPr>
+          <w:sz w:val="24"/>
+          <w:szCs w:val="24"/>
+        </w:rPr>
+        <w:t xml:space="preserve">We were not sure whether the </w:t>
       </w:r>
       <w:bookmarkStart w:id="0" w:name="_GoBack"/>
       <w:bookmarkEnd w:id="0"/>
-    </w:p>
-    <w:p>
-      <w:pPr>
-        <w:rPr>
-          <w:sz w:val="32"/>
-          <w:szCs w:val="32"/>
-        </w:rPr>
-      </w:pPr>
-      <w:r>
-        <w:rPr>
-          <w:sz w:val="24"/>
-          <w:szCs w:val="24"/>
-        </w:rPr>
-        <w:t xml:space="preserve">Reading the ID within the UCard would be achieved using an external RFID reader. The module chosen to achieve this </w:t>
-      </w:r>
-    </w:p>
-    <w:p>
-      <w:pPr>
-        <w:rPr>
-          <w:sz w:val="32"/>
-          <w:szCs w:val="32"/>
+      <w:r>
+        <w:rPr>
+          <w:sz w:val="24"/>
+          <w:szCs w:val="24"/>
+        </w:rPr>
+        <w:t xml:space="preserve">This may have been due to the fact that eBay bought MFRC522’s can often be temperamental. </w:t>
+      </w:r>
+    </w:p>
+    <w:p>
+      <w:pPr>
+        <w:rPr>
+          <w:sz w:val="24"/>
+          <w:szCs w:val="24"/>
         </w:rPr>
       </w:pPr>
     </w:p>

</xml_diff>

<commit_message>
Updated state machine, wrote 1b of portfolio for stack
</commit_message>
<xml_diff>
--- a/Portfolio/Stack Code Documentation 01-04-2020.docx
+++ b/Portfolio/Stack Code Documentation 01-04-2020.docx
@@ -1,6 +1,6 @@
 
 <file path=word/document.xml><?xml version="1.0" encoding="utf-8"?>
-<w:document xmlns:wpc="http://schemas.microsoft.com/office/word/2010/wordprocessingCanvas" xmlns:cx="http://schemas.microsoft.com/office/drawing/2014/chartex" xmlns:cx1="http://schemas.microsoft.com/office/drawing/2015/9/8/chartex" xmlns:cx2="http://schemas.microsoft.com/office/drawing/2015/10/21/chartex" xmlns:cx3="http://schemas.microsoft.com/office/drawing/2016/5/9/chartex" xmlns:cx4="http://schemas.microsoft.com/office/drawing/2016/5/10/chartex" xmlns:cx5="http://schemas.microsoft.com/office/drawing/2016/5/11/chartex" xmlns:cx6="http://schemas.microsoft.com/office/drawing/2016/5/12/chartex" xmlns:cx7="http://schemas.microsoft.com/office/drawing/2016/5/13/chartex" xmlns:cx8="http://schemas.microsoft.com/office/drawing/2016/5/14/chartex" xmlns:mc="http://schemas.openxmlformats.org/markup-compatibility/2006" xmlns:aink="http://schemas.microsoft.com/office/drawing/2016/ink" xmlns:am3d="http://schemas.microsoft.com/office/drawing/2017/model3d" xmlns:o="urn:schemas-microsoft-com:office:office" xmlns:r="http://schemas.openxmlformats.org/officeDocument/2006/relationships" xmlns:m="http://schemas.openxmlformats.org/officeDocument/2006/math" xmlns:v="urn:schemas-microsoft-com:vml" xmlns:wp14="http://schemas.microsoft.com/office/word/2010/wordprocessingDrawing" xmlns:wp="http://schemas.openxmlformats.org/drawingml/2006/wordprocessingDrawing" xmlns:w10="urn:schemas-microsoft-com:office:word" xmlns:w="http://schemas.openxmlformats.org/wordprocessingml/2006/main" xmlns:w14="http://schemas.microsoft.com/office/word/2010/wordml" xmlns:w15="http://schemas.microsoft.com/office/word/2012/wordml" xmlns:w16cid="http://schemas.microsoft.com/office/word/2016/wordml/cid" xmlns:w16se="http://schemas.microsoft.com/office/word/2015/wordml/symex" xmlns:wpg="http://schemas.microsoft.com/office/word/2010/wordprocessingGroup" xmlns:wpi="http://schemas.microsoft.com/office/word/2010/wordprocessingInk" xmlns:wne="http://schemas.microsoft.com/office/word/2006/wordml" xmlns:wps="http://schemas.microsoft.com/office/word/2010/wordprocessingShape" mc:Ignorable="w14 w15 w16se w16cid wp14">
+<w:document xmlns:wpc="http://schemas.microsoft.com/office/word/2010/wordprocessingCanvas" xmlns:cx="http://schemas.microsoft.com/office/drawing/2014/chartex" xmlns:cx1="http://schemas.microsoft.com/office/drawing/2015/9/8/chartex" xmlns:cx2="http://schemas.microsoft.com/office/drawing/2015/10/21/chartex" xmlns:cx3="http://schemas.microsoft.com/office/drawing/2016/5/9/chartex" xmlns:cx4="http://schemas.microsoft.com/office/drawing/2016/5/10/chartex" xmlns:cx5="http://schemas.microsoft.com/office/drawing/2016/5/11/chartex" xmlns:cx6="http://schemas.microsoft.com/office/drawing/2016/5/12/chartex" xmlns:cx7="http://schemas.microsoft.com/office/drawing/2016/5/13/chartex" xmlns:cx8="http://schemas.microsoft.com/office/drawing/2016/5/14/chartex" xmlns:mc="http://schemas.openxmlformats.org/markup-compatibility/2006" xmlns:aink="http://schemas.microsoft.com/office/drawing/2016/ink" xmlns:am3d="http://schemas.microsoft.com/office/drawing/2017/model3d" xmlns:o="urn:schemas-microsoft-com:office:office" xmlns:r="http://schemas.openxmlformats.org/officeDocument/2006/relationships" xmlns:m="http://schemas.openxmlformats.org/officeDocument/2006/math" xmlns:v="urn:schemas-microsoft-com:vml" xmlns:wp14="http://schemas.microsoft.com/office/word/2010/wordprocessingDrawing" xmlns:wp="http://schemas.openxmlformats.org/drawingml/2006/wordprocessingDrawing" xmlns:w10="urn:schemas-microsoft-com:office:word" xmlns:w="http://schemas.openxmlformats.org/wordprocessingml/2006/main" xmlns:w14="http://schemas.microsoft.com/office/word/2010/wordml" xmlns:w15="http://schemas.microsoft.com/office/word/2012/wordml" xmlns:w16cex="http://schemas.microsoft.com/office/word/2018/wordml/cex" xmlns:w16cid="http://schemas.microsoft.com/office/word/2016/wordml/cid" xmlns:w16="http://schemas.microsoft.com/office/word/2018/wordml" xmlns:w16se="http://schemas.microsoft.com/office/word/2015/wordml/symex" xmlns:wpg="http://schemas.microsoft.com/office/word/2010/wordprocessingGroup" xmlns:wpi="http://schemas.microsoft.com/office/word/2010/wordprocessingInk" xmlns:wne="http://schemas.microsoft.com/office/word/2006/wordml" xmlns:wps="http://schemas.microsoft.com/office/word/2010/wordprocessingShape" mc:Ignorable="w14 w15 w16se w16cid w16 w16cex wp14">
   <w:body>
     <w:p>
       <w:pPr>
@@ -812,16 +812,7 @@
           <w:sz w:val="24"/>
           <w:szCs w:val="24"/>
         </w:rPr>
-        <w:t>’</w:t>
-      </w:r>
-      <w:bookmarkStart w:id="0" w:name="_GoBack"/>
-      <w:bookmarkEnd w:id="0"/>
-      <w:r>
-        <w:rPr>
-          <w:sz w:val="24"/>
-          <w:szCs w:val="24"/>
-        </w:rPr>
-        <w:t xml:space="preserve"> (the stack in this case)</w:t>
+        <w:t>’ (the stack in this case)</w:t>
       </w:r>
       <w:r>
         <w:rPr>
@@ -1002,10 +993,245 @@
     <w:p>
       <w:pPr>
         <w:rPr>
-          <w:sz w:val="24"/>
-          <w:szCs w:val="24"/>
-        </w:rPr>
-      </w:pPr>
+          <w:b/>
+          <w:bCs/>
+          <w:sz w:val="28"/>
+          <w:szCs w:val="28"/>
+        </w:rPr>
+      </w:pPr>
+      <w:r>
+        <w:rPr>
+          <w:b/>
+          <w:bCs/>
+          <w:sz w:val="28"/>
+          <w:szCs w:val="28"/>
+        </w:rPr>
+        <w:lastRenderedPageBreak/>
+        <w:t>Portfolio Points:</w:t>
+      </w:r>
+    </w:p>
+    <w:p>
+      <w:pPr>
+        <w:rPr>
+          <w:b/>
+          <w:bCs/>
+          <w:sz w:val="24"/>
+          <w:szCs w:val="24"/>
+        </w:rPr>
+      </w:pPr>
+      <w:r>
+        <w:rPr>
+          <w:noProof/>
+        </w:rPr>
+        <mc:AlternateContent>
+          <mc:Choice Requires="wps">
+            <w:drawing>
+              <wp:anchor distT="45720" distB="45720" distL="114300" distR="114300" simplePos="0" relativeHeight="251661312" behindDoc="0" locked="0" layoutInCell="1" allowOverlap="1" wp14:anchorId="478FBD98" wp14:editId="37287D9F">
+                <wp:simplePos x="0" y="0"/>
+                <wp:positionH relativeFrom="margin">
+                  <wp:posOffset>1586230</wp:posOffset>
+                </wp:positionH>
+                <wp:positionV relativeFrom="paragraph">
+                  <wp:posOffset>3926840</wp:posOffset>
+                </wp:positionV>
+                <wp:extent cx="2360930" cy="314325"/>
+                <wp:effectExtent l="0" t="0" r="0" b="9525"/>
+                <wp:wrapThrough wrapText="bothSides">
+                  <wp:wrapPolygon edited="0">
+                    <wp:start x="0" y="0"/>
+                    <wp:lineTo x="0" y="20945"/>
+                    <wp:lineTo x="21361" y="20945"/>
+                    <wp:lineTo x="21361" y="0"/>
+                    <wp:lineTo x="0" y="0"/>
+                  </wp:wrapPolygon>
+                </wp:wrapThrough>
+                <wp:docPr id="217" name="Text Box 2"/>
+                <wp:cNvGraphicFramePr>
+                  <a:graphicFrameLocks xmlns:a="http://schemas.openxmlformats.org/drawingml/2006/main"/>
+                </wp:cNvGraphicFramePr>
+                <a:graphic xmlns:a="http://schemas.openxmlformats.org/drawingml/2006/main">
+                  <a:graphicData uri="http://schemas.microsoft.com/office/word/2010/wordprocessingShape">
+                    <wps:wsp>
+                      <wps:cNvSpPr txBox="1">
+                        <a:spLocks noChangeArrowheads="1"/>
+                      </wps:cNvSpPr>
+                      <wps:spPr bwMode="auto">
+                        <a:xfrm>
+                          <a:off x="0" y="0"/>
+                          <a:ext cx="2360930" cy="314325"/>
+                        </a:xfrm>
+                        <a:prstGeom prst="rect">
+                          <a:avLst/>
+                        </a:prstGeom>
+                        <a:solidFill>
+                          <a:srgbClr val="FFFFFF"/>
+                        </a:solidFill>
+                        <a:ln w="9525">
+                          <a:noFill/>
+                          <a:miter lim="800000"/>
+                          <a:headEnd/>
+                          <a:tailEnd/>
+                        </a:ln>
+                      </wps:spPr>
+                      <wps:txbx>
+                        <w:txbxContent>
+                          <w:p>
+                            <w:pPr>
+                              <w:rPr>
+                                <w:i/>
+                                <w:iCs/>
+                              </w:rPr>
+                            </w:pPr>
+                            <w:r>
+                              <w:rPr>
+                                <w:i/>
+                                <w:iCs/>
+                              </w:rPr>
+                              <w:t xml:space="preserve">M5Stack State Machine Diagram </w:t>
+                            </w:r>
+                          </w:p>
+                        </w:txbxContent>
+                      </wps:txbx>
+                      <wps:bodyPr rot="0" vert="horz" wrap="square" lIns="91440" tIns="45720" rIns="91440" bIns="45720" anchor="t" anchorCtr="0">
+                        <a:noAutofit/>
+                      </wps:bodyPr>
+                    </wps:wsp>
+                  </a:graphicData>
+                </a:graphic>
+                <wp14:sizeRelH relativeFrom="margin">
+                  <wp14:pctWidth>40000</wp14:pctWidth>
+                </wp14:sizeRelH>
+                <wp14:sizeRelV relativeFrom="margin">
+                  <wp14:pctHeight>0</wp14:pctHeight>
+                </wp14:sizeRelV>
+              </wp:anchor>
+            </w:drawing>
+          </mc:Choice>
+          <mc:Fallback>
+            <w:pict>
+              <v:shapetype w14:anchorId="478FBD98" id="_x0000_t202" coordsize="21600,21600" o:spt="202" path="m,l,21600r21600,l21600,xe">
+                <v:stroke joinstyle="miter"/>
+                <v:path gradientshapeok="t" o:connecttype="rect"/>
+              </v:shapetype>
+              <v:shape id="Text Box 2" o:spid="_x0000_s1026" type="#_x0000_t202" style="position:absolute;margin-left:124.9pt;margin-top:309.2pt;width:185.9pt;height:24.75pt;z-index:251661312;visibility:visible;mso-wrap-style:square;mso-width-percent:400;mso-height-percent:0;mso-wrap-distance-left:9pt;mso-wrap-distance-top:3.6pt;mso-wrap-distance-right:9pt;mso-wrap-distance-bottom:3.6pt;mso-position-horizontal:absolute;mso-position-horizontal-relative:margin;mso-position-vertical:absolute;mso-position-vertical-relative:text;mso-width-percent:400;mso-height-percent:0;mso-width-relative:margin;mso-height-relative:margin;v-text-anchor:top" o:gfxdata="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" stroked="f">
+                <v:textbox>
+                  <w:txbxContent>
+                    <w:p>
+                      <w:pPr>
+                        <w:rPr>
+                          <w:i/>
+                          <w:iCs/>
+                        </w:rPr>
+                      </w:pPr>
+                      <w:r>
+                        <w:rPr>
+                          <w:i/>
+                          <w:iCs/>
+                        </w:rPr>
+                        <w:t xml:space="preserve">M5Stack State Machine Diagram </w:t>
+                      </w:r>
+                    </w:p>
+                  </w:txbxContent>
+                </v:textbox>
+                <w10:wrap type="through" anchorx="margin"/>
+              </v:shape>
+            </w:pict>
+          </mc:Fallback>
+        </mc:AlternateContent>
+      </w:r>
+      <w:r>
+        <w:rPr>
+          <w:noProof/>
+        </w:rPr>
+        <w:drawing>
+          <wp:anchor distT="0" distB="0" distL="114300" distR="114300" simplePos="0" relativeHeight="251662336" behindDoc="0" locked="0" layoutInCell="1" allowOverlap="1" wp14:anchorId="28322609" wp14:editId="50AEE061">
+            <wp:simplePos x="0" y="0"/>
+            <wp:positionH relativeFrom="margin">
+              <wp:posOffset>103505</wp:posOffset>
+            </wp:positionH>
+            <wp:positionV relativeFrom="paragraph">
+              <wp:posOffset>568325</wp:posOffset>
+            </wp:positionV>
+            <wp:extent cx="5372100" cy="3382010"/>
+            <wp:effectExtent l="0" t="0" r="0" b="8890"/>
+            <wp:wrapThrough wrapText="bothSides">
+              <wp:wrapPolygon edited="0">
+                <wp:start x="0" y="0"/>
+                <wp:lineTo x="0" y="21535"/>
+                <wp:lineTo x="21523" y="21535"/>
+                <wp:lineTo x="21523" y="0"/>
+                <wp:lineTo x="0" y="0"/>
+              </wp:wrapPolygon>
+            </wp:wrapThrough>
+            <wp:docPr id="3" name="Picture 3"/>
+            <wp:cNvGraphicFramePr>
+              <a:graphicFrameLocks xmlns:a="http://schemas.openxmlformats.org/drawingml/2006/main" noChangeAspect="1"/>
+            </wp:cNvGraphicFramePr>
+            <a:graphic xmlns:a="http://schemas.openxmlformats.org/drawingml/2006/main">
+              <a:graphicData uri="http://schemas.openxmlformats.org/drawingml/2006/picture">
+                <pic:pic xmlns:pic="http://schemas.openxmlformats.org/drawingml/2006/picture">
+                  <pic:nvPicPr>
+                    <pic:cNvPr id="0" name="Picture 1"/>
+                    <pic:cNvPicPr>
+                      <a:picLocks noChangeAspect="1" noChangeArrowheads="1"/>
+                    </pic:cNvPicPr>
+                  </pic:nvPicPr>
+                  <pic:blipFill>
+                    <a:blip r:embed="rId8" cstate="print">
+                      <a:extLst>
+                        <a:ext uri="{28A0092B-C50C-407E-A947-70E740481C1C}">
+                          <a14:useLocalDpi xmlns:a14="http://schemas.microsoft.com/office/drawing/2010/main" val="0"/>
+                        </a:ext>
+                      </a:extLst>
+                    </a:blip>
+                    <a:srcRect/>
+                    <a:stretch>
+                      <a:fillRect/>
+                    </a:stretch>
+                  </pic:blipFill>
+                  <pic:spPr bwMode="auto">
+                    <a:xfrm>
+                      <a:off x="0" y="0"/>
+                      <a:ext cx="5372100" cy="3382010"/>
+                    </a:xfrm>
+                    <a:prstGeom prst="rect">
+                      <a:avLst/>
+                    </a:prstGeom>
+                    <a:noFill/>
+                    <a:ln>
+                      <a:noFill/>
+                    </a:ln>
+                  </pic:spPr>
+                </pic:pic>
+              </a:graphicData>
+            </a:graphic>
+            <wp14:sizeRelH relativeFrom="page">
+              <wp14:pctWidth>0</wp14:pctWidth>
+            </wp14:sizeRelH>
+            <wp14:sizeRelV relativeFrom="page">
+              <wp14:pctHeight>0</wp14:pctHeight>
+            </wp14:sizeRelV>
+          </wp:anchor>
+        </w:drawing>
+      </w:r>
+      <w:r>
+        <w:rPr>
+          <w:b/>
+          <w:bCs/>
+          <w:sz w:val="24"/>
+          <w:szCs w:val="24"/>
+        </w:rPr>
+        <w:t xml:space="preserve">b) </w:t>
+      </w:r>
+      <w:r>
+        <w:rPr>
+          <w:b/>
+          <w:bCs/>
+          <w:sz w:val="24"/>
+          <w:szCs w:val="24"/>
+        </w:rPr>
+        <w:t>Object-Oriented design of key sub-systems (e.g. Desktop Application, Web Application etc.)</w:t>
+      </w:r>
     </w:p>
     <w:p>
       <w:pPr>
@@ -1016,28 +1242,119 @@
       </w:pPr>
     </w:p>
     <w:p>
-      <w:pPr>
-        <w:rPr>
-          <w:sz w:val="32"/>
-          <w:szCs w:val="32"/>
-        </w:rPr>
-      </w:pPr>
-    </w:p>
-    <w:p>
-      <w:pPr>
-        <w:rPr>
-          <w:sz w:val="32"/>
-          <w:szCs w:val="32"/>
-        </w:rPr>
-      </w:pPr>
-    </w:p>
-    <w:p>
-      <w:pPr>
-        <w:rPr>
-          <w:sz w:val="32"/>
-          <w:szCs w:val="32"/>
-        </w:rPr>
-      </w:pPr>
+      <w:r>
+        <w:rPr>
+          <w:noProof/>
+          <w:sz w:val="24"/>
+          <w:szCs w:val="24"/>
+        </w:rPr>
+        <w:drawing>
+          <wp:anchor distT="0" distB="0" distL="114300" distR="114300" simplePos="0" relativeHeight="251664384" behindDoc="0" locked="0" layoutInCell="1" allowOverlap="1" wp14:anchorId="69BB78EB" wp14:editId="5AA7EBC9">
+            <wp:simplePos x="0" y="0"/>
+            <wp:positionH relativeFrom="margin">
+              <wp:align>center</wp:align>
+            </wp:positionH>
+            <wp:positionV relativeFrom="paragraph">
+              <wp:posOffset>1777365</wp:posOffset>
+            </wp:positionV>
+            <wp:extent cx="6010275" cy="1699895"/>
+            <wp:effectExtent l="0" t="0" r="9525" b="0"/>
+            <wp:wrapThrough wrapText="bothSides">
+              <wp:wrapPolygon edited="0">
+                <wp:start x="0" y="0"/>
+                <wp:lineTo x="0" y="21301"/>
+                <wp:lineTo x="21566" y="21301"/>
+                <wp:lineTo x="21566" y="0"/>
+                <wp:lineTo x="0" y="0"/>
+              </wp:wrapPolygon>
+            </wp:wrapThrough>
+            <wp:docPr id="4" name="Picture 4"/>
+            <wp:cNvGraphicFramePr>
+              <a:graphicFrameLocks xmlns:a="http://schemas.openxmlformats.org/drawingml/2006/main" noChangeAspect="1"/>
+            </wp:cNvGraphicFramePr>
+            <a:graphic xmlns:a="http://schemas.openxmlformats.org/drawingml/2006/main">
+              <a:graphicData uri="http://schemas.openxmlformats.org/drawingml/2006/picture">
+                <pic:pic xmlns:pic="http://schemas.openxmlformats.org/drawingml/2006/picture">
+                  <pic:nvPicPr>
+                    <pic:cNvPr id="0" name="Picture 2"/>
+                    <pic:cNvPicPr>
+                      <a:picLocks noChangeAspect="1" noChangeArrowheads="1"/>
+                    </pic:cNvPicPr>
+                  </pic:nvPicPr>
+                  <pic:blipFill>
+                    <a:blip r:embed="rId6" cstate="print">
+                      <a:extLst>
+                        <a:ext uri="{28A0092B-C50C-407E-A947-70E740481C1C}">
+                          <a14:useLocalDpi xmlns:a14="http://schemas.microsoft.com/office/drawing/2010/main" val="0"/>
+                        </a:ext>
+                      </a:extLst>
+                    </a:blip>
+                    <a:srcRect/>
+                    <a:stretch>
+                      <a:fillRect/>
+                    </a:stretch>
+                  </pic:blipFill>
+                  <pic:spPr bwMode="auto">
+                    <a:xfrm>
+                      <a:off x="0" y="0"/>
+                      <a:ext cx="6010275" cy="1699895"/>
+                    </a:xfrm>
+                    <a:prstGeom prst="rect">
+                      <a:avLst/>
+                    </a:prstGeom>
+                    <a:noFill/>
+                    <a:ln>
+                      <a:noFill/>
+                    </a:ln>
+                  </pic:spPr>
+                </pic:pic>
+              </a:graphicData>
+            </a:graphic>
+            <wp14:sizeRelH relativeFrom="page">
+              <wp14:pctWidth>0</wp14:pctWidth>
+            </wp14:sizeRelH>
+            <wp14:sizeRelV relativeFrom="page">
+              <wp14:pctHeight>0</wp14:pctHeight>
+            </wp14:sizeRelV>
+          </wp:anchor>
+        </w:drawing>
+      </w:r>
+      <w:r>
+        <w:t xml:space="preserve">The M5 Stack subsystem is responsible for detecting the current state of the chair </w:t>
+      </w:r>
+      <w:r>
+        <w:t xml:space="preserve">and </w:t>
+      </w:r>
+      <w:r>
+        <w:t>displaying it</w:t>
+      </w:r>
+      <w:r>
+        <w:t xml:space="preserve">, which is determined by following the above state machine diagram. </w:t>
+      </w:r>
+      <w:r>
+        <w:t>The</w:t>
+      </w:r>
+      <w:r>
+        <w:t xml:space="preserve"> stack</w:t>
+      </w:r>
+      <w:r>
+        <w:t xml:space="preserve"> initialises at the black circle then moves to free, then stays in free until one of the stated conditions is met</w:t>
+      </w:r>
+      <w:r>
+        <w:t>. It can only then move between the states which are connected by the arrows shown above (e.g. it cannot move from ‘booked’ to ‘at lunch’ directly). Once it changes between two states, it then publishes it’s new state to the MQTT websocket (which the web client receives and updates on the website and within the database). This can be seen in the diagram below where a condition is met, the state is changed and published to MQTT, and then the stack loops through its new state until another condition is met and the state changes again.</w:t>
+      </w:r>
+    </w:p>
+    <w:p>
+      <w:r>
+        <w:t xml:space="preserve">The </w:t>
+      </w:r>
+      <w:r>
+        <w:t xml:space="preserve">stack can also receive information from the website and send information to the processing application. Both of these are compartmentalised and it is only able to receive the ‘booked’ command from the website when it is in ‘free’ mode (as dictated by the state machine), and it will </w:t>
+      </w:r>
+      <w:r>
+        <w:lastRenderedPageBreak/>
+        <w:t>only send out information to the processing application when it enters the ‘broken’ state (this is also achieved through the use of MQTT).</w:t>
+      </w:r>
     </w:p>
     <w:p>
       <w:pPr>
@@ -1066,7 +1383,7 @@
 </file>
 
 <file path=word/numbering.xml><?xml version="1.0" encoding="utf-8"?>
-<w:numbering xmlns:wpc="http://schemas.microsoft.com/office/word/2010/wordprocessingCanvas" xmlns:cx="http://schemas.microsoft.com/office/drawing/2014/chartex" xmlns:cx1="http://schemas.microsoft.com/office/drawing/2015/9/8/chartex" xmlns:cx2="http://schemas.microsoft.com/office/drawing/2015/10/21/chartex" xmlns:cx3="http://schemas.microsoft.com/office/drawing/2016/5/9/chartex" xmlns:cx4="http://schemas.microsoft.com/office/drawing/2016/5/10/chartex" xmlns:cx5="http://schemas.microsoft.com/office/drawing/2016/5/11/chartex" xmlns:cx6="http://schemas.microsoft.com/office/drawing/2016/5/12/chartex" xmlns:cx7="http://schemas.microsoft.com/office/drawing/2016/5/13/chartex" xmlns:cx8="http://schemas.microsoft.com/office/drawing/2016/5/14/chartex" xmlns:mc="http://schemas.openxmlformats.org/markup-compatibility/2006" xmlns:aink="http://schemas.microsoft.com/office/drawing/2016/ink" xmlns:am3d="http://schemas.microsoft.com/office/drawing/2017/model3d" xmlns:o="urn:schemas-microsoft-com:office:office" xmlns:r="http://schemas.openxmlformats.org/officeDocument/2006/relationships" xmlns:m="http://schemas.openxmlformats.org/officeDocument/2006/math" xmlns:v="urn:schemas-microsoft-com:vml" xmlns:wp14="http://schemas.microsoft.com/office/word/2010/wordprocessingDrawing" xmlns:wp="http://schemas.openxmlformats.org/drawingml/2006/wordprocessingDrawing" xmlns:w10="urn:schemas-microsoft-com:office:word" xmlns:w="http://schemas.openxmlformats.org/wordprocessingml/2006/main" xmlns:w14="http://schemas.microsoft.com/office/word/2010/wordml" xmlns:w15="http://schemas.microsoft.com/office/word/2012/wordml" xmlns:w16cid="http://schemas.microsoft.com/office/word/2016/wordml/cid" xmlns:w16se="http://schemas.microsoft.com/office/word/2015/wordml/symex" xmlns:wpg="http://schemas.microsoft.com/office/word/2010/wordprocessingGroup" xmlns:wpi="http://schemas.microsoft.com/office/word/2010/wordprocessingInk" xmlns:wne="http://schemas.microsoft.com/office/word/2006/wordml" xmlns:wps="http://schemas.microsoft.com/office/word/2010/wordprocessingShape" mc:Ignorable="w14 w15 w16se w16cid wp14">
+<w:numbering xmlns:wpc="http://schemas.microsoft.com/office/word/2010/wordprocessingCanvas" xmlns:cx="http://schemas.microsoft.com/office/drawing/2014/chartex" xmlns:cx1="http://schemas.microsoft.com/office/drawing/2015/9/8/chartex" xmlns:cx2="http://schemas.microsoft.com/office/drawing/2015/10/21/chartex" xmlns:cx3="http://schemas.microsoft.com/office/drawing/2016/5/9/chartex" xmlns:cx4="http://schemas.microsoft.com/office/drawing/2016/5/10/chartex" xmlns:cx5="http://schemas.microsoft.com/office/drawing/2016/5/11/chartex" xmlns:cx6="http://schemas.microsoft.com/office/drawing/2016/5/12/chartex" xmlns:cx7="http://schemas.microsoft.com/office/drawing/2016/5/13/chartex" xmlns:cx8="http://schemas.microsoft.com/office/drawing/2016/5/14/chartex" xmlns:mc="http://schemas.openxmlformats.org/markup-compatibility/2006" xmlns:aink="http://schemas.microsoft.com/office/drawing/2016/ink" xmlns:am3d="http://schemas.microsoft.com/office/drawing/2017/model3d" xmlns:o="urn:schemas-microsoft-com:office:office" xmlns:r="http://schemas.openxmlformats.org/officeDocument/2006/relationships" xmlns:m="http://schemas.openxmlformats.org/officeDocument/2006/math" xmlns:v="urn:schemas-microsoft-com:vml" xmlns:wp14="http://schemas.microsoft.com/office/word/2010/wordprocessingDrawing" xmlns:wp="http://schemas.openxmlformats.org/drawingml/2006/wordprocessingDrawing" xmlns:w10="urn:schemas-microsoft-com:office:word" xmlns:w="http://schemas.openxmlformats.org/wordprocessingml/2006/main" xmlns:w14="http://schemas.microsoft.com/office/word/2010/wordml" xmlns:w15="http://schemas.microsoft.com/office/word/2012/wordml" xmlns:w16cex="http://schemas.microsoft.com/office/word/2018/wordml/cex" xmlns:w16cid="http://schemas.microsoft.com/office/word/2016/wordml/cid" xmlns:w16="http://schemas.microsoft.com/office/word/2018/wordml" xmlns:w16se="http://schemas.microsoft.com/office/word/2015/wordml/symex" xmlns:wpg="http://schemas.microsoft.com/office/word/2010/wordprocessingGroup" xmlns:wpi="http://schemas.microsoft.com/office/word/2010/wordprocessingInk" xmlns:wne="http://schemas.microsoft.com/office/word/2006/wordml" xmlns:wps="http://schemas.microsoft.com/office/word/2010/wordprocessingShape" mc:Ignorable="w14 w15 w16se w16cid w16 w16cex wp14">
   <w:abstractNum w:abstractNumId="0" w15:restartNumberingAfterBreak="0">
     <w:nsid w:val="0B877C1E"/>
     <w:multiLevelType w:val="hybridMultilevel"/>
@@ -1301,7 +1618,7 @@
 </file>
 
 <file path=word/styles.xml><?xml version="1.0" encoding="utf-8"?>
-<w:styles xmlns:mc="http://schemas.openxmlformats.org/markup-compatibility/2006" xmlns:r="http://schemas.openxmlformats.org/officeDocument/2006/relationships" xmlns:w="http://schemas.openxmlformats.org/wordprocessingml/2006/main" xmlns:w14="http://schemas.microsoft.com/office/word/2010/wordml" xmlns:w15="http://schemas.microsoft.com/office/word/2012/wordml" xmlns:w16cid="http://schemas.microsoft.com/office/word/2016/wordml/cid" xmlns:w16se="http://schemas.microsoft.com/office/word/2015/wordml/symex" mc:Ignorable="w14 w15 w16se w16cid">
+<w:styles xmlns:mc="http://schemas.openxmlformats.org/markup-compatibility/2006" xmlns:r="http://schemas.openxmlformats.org/officeDocument/2006/relationships" xmlns:w="http://schemas.openxmlformats.org/wordprocessingml/2006/main" xmlns:w14="http://schemas.microsoft.com/office/word/2010/wordml" xmlns:w15="http://schemas.microsoft.com/office/word/2012/wordml" xmlns:w16cex="http://schemas.microsoft.com/office/word/2018/wordml/cex" xmlns:w16cid="http://schemas.microsoft.com/office/word/2016/wordml/cid" xmlns:w16="http://schemas.microsoft.com/office/word/2018/wordml" xmlns:w16se="http://schemas.microsoft.com/office/word/2015/wordml/symex" mc:Ignorable="w14 w15 w16se w16cid w16 w16cex">
   <w:docDefaults>
     <w:rPrDefault>
       <w:rPr>

</xml_diff>

<commit_message>
Added initial UI design to stack documentation
</commit_message>
<xml_diff>
--- a/Portfolio/Stack Code Documentation 01-04-2020.docx
+++ b/Portfolio/Stack Code Documentation 01-04-2020.docx
@@ -32,7 +32,7 @@
           <w:szCs w:val="32"/>
         </w:rPr>
         <w:drawing>
-          <wp:anchor distT="0" distB="0" distL="114300" distR="114300" simplePos="0" relativeHeight="251658240" behindDoc="0" locked="0" layoutInCell="1" allowOverlap="1" wp14:anchorId="2A2C1098" wp14:editId="3080E5B1">
+          <wp:anchor distT="0" distB="0" distL="114300" distR="114300" simplePos="0" relativeHeight="251657216" behindDoc="0" locked="0" layoutInCell="1" allowOverlap="1" wp14:anchorId="2A2C1098" wp14:editId="76E288F3">
             <wp:simplePos x="0" y="0"/>
             <wp:positionH relativeFrom="margin">
               <wp:align>left</wp:align>
@@ -150,7 +150,39 @@
           <w:sz w:val="24"/>
           <w:szCs w:val="24"/>
         </w:rPr>
-        <w:t>Initially had the stack set to free, then a lot of ‘if’ statements testing for the conditions above all in one loop. Once conditions were met, the appropriate message was published to MQTT (‘booked’, ‘use’, etc) which triggered the callback function when the stack read its own messages. The callback function then printed the appropriate screen to the stack and changed the state.</w:t>
+        <w:t xml:space="preserve">Initially had the stack set to free, then a lot of ‘if’ statements testing for the conditions above all in one loop. Once conditions were met, the appropriate message was published to MQTT (‘booked’, ‘use’, etc) which triggered the </w:t>
+      </w:r>
+      <w:proofErr w:type="spellStart"/>
+      <w:r>
+        <w:rPr>
+          <w:sz w:val="24"/>
+          <w:szCs w:val="24"/>
+        </w:rPr>
+        <w:t>callback</w:t>
+      </w:r>
+      <w:proofErr w:type="spellEnd"/>
+      <w:r>
+        <w:rPr>
+          <w:sz w:val="24"/>
+          <w:szCs w:val="24"/>
+        </w:rPr>
+        <w:t xml:space="preserve"> function when the stack read its own messages. The </w:t>
+      </w:r>
+      <w:proofErr w:type="spellStart"/>
+      <w:r>
+        <w:rPr>
+          <w:sz w:val="24"/>
+          <w:szCs w:val="24"/>
+        </w:rPr>
+        <w:t>callback</w:t>
+      </w:r>
+      <w:proofErr w:type="spellEnd"/>
+      <w:r>
+        <w:rPr>
+          <w:sz w:val="24"/>
+          <w:szCs w:val="24"/>
+        </w:rPr>
+        <w:t xml:space="preserve"> function then printed the appropriate screen to the stack and changed the state.</w:t>
       </w:r>
     </w:p>
     <w:p>
@@ -203,7 +235,23 @@
           <w:sz w:val="24"/>
           <w:szCs w:val="24"/>
         </w:rPr>
-        <w:t xml:space="preserve">ode was very messy with no clear functions, and trying to set a timer was very difficult. </w:t>
+        <w:t xml:space="preserve">ode was very messy with no clear </w:t>
+      </w:r>
+      <w:proofErr w:type="gramStart"/>
+      <w:r>
+        <w:rPr>
+          <w:sz w:val="24"/>
+          <w:szCs w:val="24"/>
+        </w:rPr>
+        <w:t>functions, and</w:t>
+      </w:r>
+      <w:proofErr w:type="gramEnd"/>
+      <w:r>
+        <w:rPr>
+          <w:sz w:val="24"/>
+          <w:szCs w:val="24"/>
+        </w:rPr>
+        <w:t xml:space="preserve"> trying to set a timer was very difficult. </w:t>
       </w:r>
     </w:p>
     <w:p>
@@ -246,7 +294,7 @@
           <w:szCs w:val="24"/>
         </w:rPr>
         <w:drawing>
-          <wp:anchor distT="0" distB="0" distL="114300" distR="114300" simplePos="0" relativeHeight="251659264" behindDoc="0" locked="0" layoutInCell="1" allowOverlap="1" wp14:anchorId="37E51121" wp14:editId="011D6DEA">
+          <wp:anchor distT="0" distB="0" distL="114300" distR="114300" simplePos="0" relativeHeight="251658240" behindDoc="0" locked="0" layoutInCell="1" allowOverlap="1" wp14:anchorId="37E51121" wp14:editId="6BACCECE">
             <wp:simplePos x="0" y="0"/>
             <wp:positionH relativeFrom="column">
               <wp:posOffset>-457200</wp:posOffset>
@@ -393,7 +441,23 @@
           <w:sz w:val="24"/>
           <w:szCs w:val="24"/>
         </w:rPr>
-        <w:t>‘Use’ mode now tracks cumulative movement and has an initial starting value which decreases with time and increases when it detects movement (proportional to the amount of movement detected). This prevents the state from reverting back to ‘Free’ as soon as no movement is detected, and also stops the chair from staying in ‘Use’  when it is knocked by somebody walking past.</w:t>
+        <w:t>‘Use’ mode now tracks cumulative movement and has an initial starting value which decreases with time and increases when it detects movement (proportional to the amount of movement detected). This prevents the state from reverting back to ‘Free’ as soon as no movement is detected, and also stops the chair from staying in ‘Use</w:t>
+      </w:r>
+      <w:proofErr w:type="gramStart"/>
+      <w:r>
+        <w:rPr>
+          <w:sz w:val="24"/>
+          <w:szCs w:val="24"/>
+        </w:rPr>
+        <w:t>’  when</w:t>
+      </w:r>
+      <w:proofErr w:type="gramEnd"/>
+      <w:r>
+        <w:rPr>
+          <w:sz w:val="24"/>
+          <w:szCs w:val="24"/>
+        </w:rPr>
+        <w:t xml:space="preserve"> it is knocked by somebody walking past.</w:t>
       </w:r>
     </w:p>
     <w:p>
@@ -411,7 +475,23 @@
           <w:sz w:val="24"/>
           <w:szCs w:val="24"/>
         </w:rPr>
-        <w:t>‘Lunch’ mode on the stick differs from the stack because of the RFID capabilities. Stack reverts to ‘Use’ from ‘Lunch’ when a card is scanned on the stack, but when it detects continued movement on the stick. ‘Booked’ is also disabled by pressing the button on the stick, but scanning a card on the stack.</w:t>
+        <w:t xml:space="preserve">‘Lunch’ mode on the stick differs from the stack because of the RFID capabilities. Stack reverts to ‘Use’ from ‘Lunch’ when a card is scanned on the stack, but when it detects continued movement on the stick. ‘Booked’ is also disabled by pressing the button on the </w:t>
+      </w:r>
+      <w:proofErr w:type="gramStart"/>
+      <w:r>
+        <w:rPr>
+          <w:sz w:val="24"/>
+          <w:szCs w:val="24"/>
+        </w:rPr>
+        <w:t>stick, but</w:t>
+      </w:r>
+      <w:proofErr w:type="gramEnd"/>
+      <w:r>
+        <w:rPr>
+          <w:sz w:val="24"/>
+          <w:szCs w:val="24"/>
+        </w:rPr>
+        <w:t xml:space="preserve"> scanning a card on the stack.</w:t>
       </w:r>
     </w:p>
     <w:p>
@@ -441,8 +521,9 @@
           <w:sz w:val="24"/>
           <w:szCs w:val="24"/>
         </w:rPr>
-        <w:t>Implementing UCard (RFID) scanning functionality</w:t>
-      </w:r>
+        <w:t xml:space="preserve">Implementing </w:t>
+      </w:r>
+      <w:proofErr w:type="spellStart"/>
       <w:r>
         <w:rPr>
           <w:b/>
@@ -450,6 +531,25 @@
           <w:sz w:val="24"/>
           <w:szCs w:val="24"/>
         </w:rPr>
+        <w:t>UCard</w:t>
+      </w:r>
+      <w:proofErr w:type="spellEnd"/>
+      <w:r>
+        <w:rPr>
+          <w:b/>
+          <w:bCs/>
+          <w:sz w:val="24"/>
+          <w:szCs w:val="24"/>
+        </w:rPr>
+        <w:t xml:space="preserve"> (RFID) scanning functionality</w:t>
+      </w:r>
+      <w:r>
+        <w:rPr>
+          <w:b/>
+          <w:bCs/>
+          <w:sz w:val="24"/>
+          <w:szCs w:val="24"/>
+        </w:rPr>
         <w:t>:</w:t>
       </w:r>
     </w:p>
@@ -465,7 +565,23 @@
           <w:sz w:val="24"/>
           <w:szCs w:val="24"/>
         </w:rPr>
-        <w:t xml:space="preserve">In order to confirm the correct individual is using the chair, the student will need to scan their UCard upon arrival. This must be completed within 10 minutes of booking or the chair will be </w:t>
+        <w:t xml:space="preserve">In order to confirm the correct individual is using the chair, the student will need to scan their </w:t>
+      </w:r>
+      <w:proofErr w:type="spellStart"/>
+      <w:r>
+        <w:rPr>
+          <w:sz w:val="24"/>
+          <w:szCs w:val="24"/>
+        </w:rPr>
+        <w:t>UCard</w:t>
+      </w:r>
+      <w:proofErr w:type="spellEnd"/>
+      <w:r>
+        <w:rPr>
+          <w:sz w:val="24"/>
+          <w:szCs w:val="24"/>
+        </w:rPr>
+        <w:t xml:space="preserve"> upon arrival. This must be completed within 10 minutes of booking or the chair will be </w:t>
       </w:r>
       <w:r>
         <w:rPr>
@@ -493,7 +609,23 @@
           <w:sz w:val="24"/>
           <w:szCs w:val="24"/>
         </w:rPr>
-        <w:t xml:space="preserve"> the pool of available chairs. The UCard acts as a</w:t>
+        <w:t xml:space="preserve"> the pool of available chairs. The </w:t>
+      </w:r>
+      <w:proofErr w:type="spellStart"/>
+      <w:r>
+        <w:rPr>
+          <w:sz w:val="24"/>
+          <w:szCs w:val="24"/>
+        </w:rPr>
+        <w:t>UCard</w:t>
+      </w:r>
+      <w:proofErr w:type="spellEnd"/>
+      <w:r>
+        <w:rPr>
+          <w:sz w:val="24"/>
+          <w:szCs w:val="24"/>
+        </w:rPr>
+        <w:t xml:space="preserve"> acts as a</w:t>
       </w:r>
       <w:r>
         <w:rPr>
@@ -578,7 +710,23 @@
           <w:sz w:val="24"/>
           <w:szCs w:val="24"/>
         </w:rPr>
-        <w:t xml:space="preserve">Reading the ID within the UCard would be achieved using an external RFID reader. The module chosen to achieve this </w:t>
+        <w:t xml:space="preserve">Reading the ID within the </w:t>
+      </w:r>
+      <w:proofErr w:type="spellStart"/>
+      <w:r>
+        <w:rPr>
+          <w:sz w:val="24"/>
+          <w:szCs w:val="24"/>
+        </w:rPr>
+        <w:t>UCard</w:t>
+      </w:r>
+      <w:proofErr w:type="spellEnd"/>
+      <w:r>
+        <w:rPr>
+          <w:sz w:val="24"/>
+          <w:szCs w:val="24"/>
+        </w:rPr>
+        <w:t xml:space="preserve"> would be achieved using an external RFID reader. The module chosen to achieve this </w:t>
       </w:r>
       <w:r>
         <w:rPr>
@@ -613,8 +761,17 @@
           <w:sz w:val="24"/>
           <w:szCs w:val="24"/>
         </w:rPr>
-        <w:t>at 13.56 MHz.</w:t>
-      </w:r>
+        <w:t xml:space="preserve">at 13.56 </w:t>
+      </w:r>
+      <w:proofErr w:type="spellStart"/>
+      <w:r>
+        <w:rPr>
+          <w:sz w:val="24"/>
+          <w:szCs w:val="24"/>
+        </w:rPr>
+        <w:t>MHz.</w:t>
+      </w:r>
+      <w:proofErr w:type="spellEnd"/>
       <w:r>
         <w:rPr>
           <w:sz w:val="24"/>
@@ -627,7 +784,23 @@
           <w:sz w:val="24"/>
           <w:szCs w:val="24"/>
         </w:rPr>
-        <w:t xml:space="preserve">, this unit did not include a GROVE interface </w:t>
+        <w:t xml:space="preserve">, this unit did not include a GROVE </w:t>
+      </w:r>
+      <w:proofErr w:type="gramStart"/>
+      <w:r>
+        <w:rPr>
+          <w:sz w:val="24"/>
+          <w:szCs w:val="24"/>
+        </w:rPr>
+        <w:t>interface</w:t>
+      </w:r>
+      <w:proofErr w:type="gramEnd"/>
+      <w:r>
+        <w:rPr>
+          <w:sz w:val="24"/>
+          <w:szCs w:val="24"/>
+        </w:rPr>
+        <w:t xml:space="preserve"> </w:t>
       </w:r>
       <w:r>
         <w:rPr>
@@ -709,7 +882,7 @@
         </w:rPr>
         <w:lastRenderedPageBreak/>
         <w:drawing>
-          <wp:inline distT="0" distB="0" distL="0" distR="0" wp14:anchorId="2467382E" wp14:editId="73B0593F">
+          <wp:inline distT="0" distB="0" distL="0" distR="0" wp14:anchorId="2467382E" wp14:editId="5F86B0D7">
             <wp:extent cx="5731510" cy="4298950"/>
             <wp:effectExtent l="0" t="0" r="2540" b="6350"/>
             <wp:docPr id="2" name="Picture 2"/>
@@ -873,69 +1046,20 @@
           <w:sz w:val="24"/>
           <w:szCs w:val="24"/>
         </w:rPr>
-        <w:t>MFRC522(byte chipAddress);</w:t>
-      </w:r>
-    </w:p>
-    <w:p>
-      <w:pPr>
-        <w:rPr>
-          <w:sz w:val="24"/>
-          <w:szCs w:val="24"/>
-        </w:rPr>
-      </w:pPr>
-      <w:r>
-        <w:rPr>
-          <w:sz w:val="24"/>
-          <w:szCs w:val="24"/>
-        </w:rPr>
-        <w:t xml:space="preserve">SPI offers faster data rates compared to I2C </w:t>
-      </w:r>
-      <w:r>
-        <w:rPr>
-          <w:sz w:val="24"/>
-          <w:szCs w:val="24"/>
-        </w:rPr>
-        <w:t>however needs at least 4 lines to be utilised, a Clock (SCK), a line to transfer data from the CPU to the peripheral MOSI, a line to transfer data from the peripheral back to the CPU (MISO)</w:t>
-      </w:r>
-      <w:r>
-        <w:rPr>
-          <w:sz w:val="24"/>
-          <w:szCs w:val="24"/>
-        </w:rPr>
-        <w:t xml:space="preserve"> and a chip select line (CS) to select the peripheral in question (hence many more lines may be needed for multiple devices)</w:t>
-      </w:r>
-      <w:r>
-        <w:rPr>
-          <w:sz w:val="24"/>
-          <w:szCs w:val="24"/>
-        </w:rPr>
-        <w:t>.</w:t>
-      </w:r>
-    </w:p>
-    <w:p>
-      <w:pPr>
-        <w:rPr>
-          <w:sz w:val="24"/>
-          <w:szCs w:val="24"/>
-        </w:rPr>
-      </w:pPr>
-      <w:r>
-        <w:rPr>
-          <w:sz w:val="24"/>
-          <w:szCs w:val="24"/>
-        </w:rPr>
-        <w:t>The constructor for the MFRC object in the source code utilising SPI therefore requires a requires the pin value of the peripheral to be selected as a parameter:</w:t>
-      </w:r>
-    </w:p>
-    <w:p>
-      <w:pPr>
+        <w:t xml:space="preserve">MFRC522(byte </w:t>
+      </w:r>
+      <w:proofErr w:type="spellStart"/>
+      <w:r>
         <w:rPr>
           <w:i/>
           <w:iCs/>
           <w:sz w:val="24"/>
           <w:szCs w:val="24"/>
         </w:rPr>
-      </w:pPr>
+        <w:t>chipAddress</w:t>
+      </w:r>
+      <w:proofErr w:type="spellEnd"/>
+      <w:proofErr w:type="gramStart"/>
       <w:r>
         <w:rPr>
           <w:i/>
@@ -943,8 +1067,121 @@
           <w:sz w:val="24"/>
           <w:szCs w:val="24"/>
         </w:rPr>
-        <w:t>MFRC522(byte chipSelectPin, byte resetPowerDownPin);</w:t>
-      </w:r>
+        <w:t>);</w:t>
+      </w:r>
+      <w:proofErr w:type="gramEnd"/>
+    </w:p>
+    <w:p>
+      <w:pPr>
+        <w:rPr>
+          <w:sz w:val="24"/>
+          <w:szCs w:val="24"/>
+        </w:rPr>
+      </w:pPr>
+      <w:r>
+        <w:rPr>
+          <w:sz w:val="24"/>
+          <w:szCs w:val="24"/>
+        </w:rPr>
+        <w:t xml:space="preserve">SPI offers faster data rates compared to I2C </w:t>
+      </w:r>
+      <w:r>
+        <w:rPr>
+          <w:sz w:val="24"/>
+          <w:szCs w:val="24"/>
+        </w:rPr>
+        <w:t>however needs at least 4 lines to be utilised, a Clock (SCK), a line to transfer data from the CPU to the peripheral MOSI, a line to transfer data from the peripheral back to the CPU (MISO)</w:t>
+      </w:r>
+      <w:r>
+        <w:rPr>
+          <w:sz w:val="24"/>
+          <w:szCs w:val="24"/>
+        </w:rPr>
+        <w:t xml:space="preserve"> and a chip select line (CS) to select the peripheral in question (hence many more lines may be needed for multiple devices)</w:t>
+      </w:r>
+      <w:r>
+        <w:rPr>
+          <w:sz w:val="24"/>
+          <w:szCs w:val="24"/>
+        </w:rPr>
+        <w:t>.</w:t>
+      </w:r>
+    </w:p>
+    <w:p>
+      <w:pPr>
+        <w:rPr>
+          <w:sz w:val="24"/>
+          <w:szCs w:val="24"/>
+        </w:rPr>
+      </w:pPr>
+      <w:r>
+        <w:rPr>
+          <w:sz w:val="24"/>
+          <w:szCs w:val="24"/>
+        </w:rPr>
+        <w:t>The constructor for the MFRC object in the source code utilising SPI therefore requires a requires the pin value of the peripheral to be selected as a parameter:</w:t>
+      </w:r>
+    </w:p>
+    <w:p>
+      <w:pPr>
+        <w:rPr>
+          <w:i/>
+          <w:iCs/>
+          <w:sz w:val="24"/>
+          <w:szCs w:val="24"/>
+        </w:rPr>
+      </w:pPr>
+      <w:r>
+        <w:rPr>
+          <w:i/>
+          <w:iCs/>
+          <w:sz w:val="24"/>
+          <w:szCs w:val="24"/>
+        </w:rPr>
+        <w:t xml:space="preserve">MFRC522(byte </w:t>
+      </w:r>
+      <w:proofErr w:type="spellStart"/>
+      <w:r>
+        <w:rPr>
+          <w:i/>
+          <w:iCs/>
+          <w:sz w:val="24"/>
+          <w:szCs w:val="24"/>
+        </w:rPr>
+        <w:t>chipSelectPin</w:t>
+      </w:r>
+      <w:proofErr w:type="spellEnd"/>
+      <w:r>
+        <w:rPr>
+          <w:i/>
+          <w:iCs/>
+          <w:sz w:val="24"/>
+          <w:szCs w:val="24"/>
+        </w:rPr>
+        <w:t xml:space="preserve">, byte </w:t>
+      </w:r>
+      <w:proofErr w:type="spellStart"/>
+      <w:r>
+        <w:rPr>
+          <w:i/>
+          <w:iCs/>
+          <w:sz w:val="24"/>
+          <w:szCs w:val="24"/>
+        </w:rPr>
+        <w:t>resetPowerDownPin</w:t>
+      </w:r>
+      <w:proofErr w:type="spellEnd"/>
+      <w:proofErr w:type="gramStart"/>
+      <w:r>
+        <w:rPr>
+          <w:i/>
+          <w:iCs/>
+          <w:sz w:val="24"/>
+          <w:szCs w:val="24"/>
+        </w:rPr>
+        <w:t>);</w:t>
+      </w:r>
+      <w:proofErr w:type="gramEnd"/>
     </w:p>
     <w:p>
       <w:pPr>
@@ -987,7 +1224,23 @@
           <w:sz w:val="24"/>
           <w:szCs w:val="24"/>
         </w:rPr>
-        <w:t xml:space="preserve">This may have been due to the fact that eBay bought MFRC522’s can often be temperamental. </w:t>
+        <w:t xml:space="preserve">This may have been </w:t>
+      </w:r>
+      <w:proofErr w:type="gramStart"/>
+      <w:r>
+        <w:rPr>
+          <w:sz w:val="24"/>
+          <w:szCs w:val="24"/>
+        </w:rPr>
+        <w:t>due to the fact that</w:t>
+      </w:r>
+      <w:proofErr w:type="gramEnd"/>
+      <w:r>
+        <w:rPr>
+          <w:sz w:val="24"/>
+          <w:szCs w:val="24"/>
+        </w:rPr>
+        <w:t xml:space="preserve"> eBay bought MFRC522’s can often be temperamental. </w:t>
       </w:r>
     </w:p>
     <w:p>
@@ -1026,7 +1279,7 @@
         <mc:AlternateContent>
           <mc:Choice Requires="wps">
             <w:drawing>
-              <wp:anchor distT="45720" distB="45720" distL="114300" distR="114300" simplePos="0" relativeHeight="251661312" behindDoc="0" locked="0" layoutInCell="1" allowOverlap="1" wp14:anchorId="478FBD98" wp14:editId="37287D9F">
+              <wp:anchor distT="45720" distB="45720" distL="114300" distR="114300" simplePos="0" relativeHeight="251660288" behindDoc="0" locked="0" layoutInCell="1" allowOverlap="1" wp14:anchorId="478FBD98" wp14:editId="4D3B199F">
                 <wp:simplePos x="0" y="0"/>
                 <wp:positionH relativeFrom="margin">
                   <wp:posOffset>1586230</wp:posOffset>
@@ -1113,7 +1366,7 @@
                 <v:stroke joinstyle="miter"/>
                 <v:path gradientshapeok="t" o:connecttype="rect"/>
               </v:shapetype>
-              <v:shape id="Text Box 2" o:spid="_x0000_s1026" type="#_x0000_t202" style="position:absolute;margin-left:124.9pt;margin-top:309.2pt;width:185.9pt;height:24.75pt;z-index:251661312;visibility:visible;mso-wrap-style:square;mso-width-percent:400;mso-height-percent:0;mso-wrap-distance-left:9pt;mso-wrap-distance-top:3.6pt;mso-wrap-distance-right:9pt;mso-wrap-distance-bottom:3.6pt;mso-position-horizontal:absolute;mso-position-horizontal-relative:margin;mso-position-vertical:absolute;mso-position-vertical-relative:text;mso-width-percent:400;mso-height-percent:0;mso-width-relative:margin;mso-height-relative:margin;v-text-anchor:top" o:gfxdata="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" stroked="f">
+              <v:shape id="Text Box 2" o:spid="_x0000_s1026" type="#_x0000_t202" style="position:absolute;margin-left:124.9pt;margin-top:309.2pt;width:185.9pt;height:24.75pt;z-index:251660288;visibility:visible;mso-wrap-style:square;mso-width-percent:400;mso-height-percent:0;mso-wrap-distance-left:9pt;mso-wrap-distance-top:3.6pt;mso-wrap-distance-right:9pt;mso-wrap-distance-bottom:3.6pt;mso-position-horizontal:absolute;mso-position-horizontal-relative:margin;mso-position-vertical:absolute;mso-position-vertical-relative:text;mso-width-percent:400;mso-height-percent:0;mso-width-relative:margin;mso-height-relative:margin;v-text-anchor:top" o:gfxdata="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" stroked="f">
                 <v:textbox>
                   <w:txbxContent>
                     <w:p>
@@ -1144,7 +1397,7 @@
           <w:noProof/>
         </w:rPr>
         <w:drawing>
-          <wp:anchor distT="0" distB="0" distL="114300" distR="114300" simplePos="0" relativeHeight="251662336" behindDoc="0" locked="0" layoutInCell="1" allowOverlap="1" wp14:anchorId="28322609" wp14:editId="50AEE061">
+          <wp:anchor distT="0" distB="0" distL="114300" distR="114300" simplePos="0" relativeHeight="251661312" behindDoc="0" locked="0" layoutInCell="1" allowOverlap="1" wp14:anchorId="28322609" wp14:editId="6F52C9B7">
             <wp:simplePos x="0" y="0"/>
             <wp:positionH relativeFrom="margin">
               <wp:posOffset>103505</wp:posOffset>
@@ -1221,16 +1474,7 @@
           <w:sz w:val="24"/>
           <w:szCs w:val="24"/>
         </w:rPr>
-        <w:t xml:space="preserve">b) </w:t>
-      </w:r>
-      <w:r>
-        <w:rPr>
-          <w:b/>
-          <w:bCs/>
-          <w:sz w:val="24"/>
-          <w:szCs w:val="24"/>
-        </w:rPr>
-        <w:t>Object-Oriented design of key sub-systems (e.g. Desktop Application, Web Application etc.)</w:t>
+        <w:t>b) Object-Oriented design of key sub-systems (e.g. Desktop Application, Web Application etc.)</w:t>
       </w:r>
     </w:p>
     <w:p>
@@ -1249,7 +1493,7 @@
           <w:szCs w:val="24"/>
         </w:rPr>
         <w:drawing>
-          <wp:anchor distT="0" distB="0" distL="114300" distR="114300" simplePos="0" relativeHeight="251664384" behindDoc="0" locked="0" layoutInCell="1" allowOverlap="1" wp14:anchorId="69BB78EB" wp14:editId="5AA7EBC9">
+          <wp:anchor distT="0" distB="0" distL="114300" distR="114300" simplePos="0" relativeHeight="251663360" behindDoc="0" locked="0" layoutInCell="1" allowOverlap="1" wp14:anchorId="69BB78EB" wp14:editId="56117355">
             <wp:simplePos x="0" y="0"/>
             <wp:positionH relativeFrom="margin">
               <wp:align>center</wp:align>
@@ -1341,7 +1585,25 @@
         <w:t xml:space="preserve"> initialises at the black circle then moves to free, then stays in free until one of the stated conditions is met</w:t>
       </w:r>
       <w:r>
-        <w:t>. It can only then move between the states which are connected by the arrows shown above (e.g. it cannot move from ‘booked’ to ‘at lunch’ directly). Once it changes between two states, it then publishes it’s new state to the MQTT websocket (which the web client receives and updates on the website and within the database). This can be seen in the diagram below where a condition is met, the state is changed and published to MQTT, and then the stack loops through its new state until another condition is met and the state changes again.</w:t>
+        <w:t xml:space="preserve">. It can only then move between the states which are connected by the arrows shown above (e.g. it cannot move from ‘booked’ to ‘at lunch’ directly). Once it changes between two states, it then publishes </w:t>
+      </w:r>
+      <w:proofErr w:type="spellStart"/>
+      <w:proofErr w:type="gramStart"/>
+      <w:r>
+        <w:t>it’s</w:t>
+      </w:r>
+      <w:proofErr w:type="spellEnd"/>
+      <w:proofErr w:type="gramEnd"/>
+      <w:r>
+        <w:t xml:space="preserve"> new state to the MQTT </w:t>
+      </w:r>
+      <w:proofErr w:type="spellStart"/>
+      <w:r>
+        <w:t>websocket</w:t>
+      </w:r>
+      <w:proofErr w:type="spellEnd"/>
+      <w:r>
+        <w:t xml:space="preserve"> (which the web client receives and updates on the website and within the database). This can be seen in the diagram below where a condition is met, the state is changed and published to MQTT, and then the stack loops through its new state until another condition is met and the state changes again.</w:t>
       </w:r>
     </w:p>
     <w:p>
@@ -1359,6 +1621,361 @@
     <w:p>
       <w:pPr>
         <w:rPr>
+          <w:b/>
+          <w:bCs/>
+          <w:sz w:val="24"/>
+          <w:szCs w:val="24"/>
+        </w:rPr>
+      </w:pPr>
+      <w:r>
+        <w:rPr>
+          <w:b/>
+          <w:bCs/>
+          <w:sz w:val="24"/>
+          <w:szCs w:val="24"/>
+        </w:rPr>
+        <w:t>d) The evolution of UI wireframes for key sub-systems</w:t>
+      </w:r>
+    </w:p>
+    <w:p>
+      <w:pPr>
+        <w:rPr>
+          <w:b/>
+          <w:bCs/>
+          <w:sz w:val="24"/>
+          <w:szCs w:val="24"/>
+        </w:rPr>
+      </w:pPr>
+      <w:r>
+        <w:rPr>
+          <w:b/>
+          <w:bCs/>
+          <w:noProof/>
+          <w:sz w:val="24"/>
+          <w:szCs w:val="24"/>
+        </w:rPr>
+        <mc:AlternateContent>
+          <mc:Choice Requires="wpg">
+            <w:drawing>
+              <wp:anchor distT="0" distB="0" distL="114300" distR="114300" simplePos="0" relativeHeight="251685888" behindDoc="0" locked="0" layoutInCell="1" allowOverlap="1" wp14:anchorId="3113C371" wp14:editId="21B6E501">
+                <wp:simplePos x="0" y="0"/>
+                <wp:positionH relativeFrom="column">
+                  <wp:posOffset>105711</wp:posOffset>
+                </wp:positionH>
+                <wp:positionV relativeFrom="paragraph">
+                  <wp:posOffset>99956</wp:posOffset>
+                </wp:positionV>
+                <wp:extent cx="5523417" cy="1844656"/>
+                <wp:effectExtent l="0" t="0" r="20320" b="41910"/>
+                <wp:wrapNone/>
+                <wp:docPr id="17" name="Group 17"/>
+                <wp:cNvGraphicFramePr/>
+                <a:graphic xmlns:a="http://schemas.openxmlformats.org/drawingml/2006/main">
+                  <a:graphicData uri="http://schemas.microsoft.com/office/word/2010/wordprocessingGroup">
+                    <wpg:wgp>
+                      <wpg:cNvGrpSpPr/>
+                      <wpg:grpSpPr>
+                        <a:xfrm>
+                          <a:off x="0" y="0"/>
+                          <a:ext cx="5523417" cy="1844656"/>
+                          <a:chOff x="0" y="0"/>
+                          <a:chExt cx="5523417" cy="1844656"/>
+                        </a:xfrm>
+                      </wpg:grpSpPr>
+                      <wps:wsp>
+                        <wps:cNvPr id="7" name="Straight Connector 7"/>
+                        <wps:cNvCnPr/>
+                        <wps:spPr>
+                          <a:xfrm flipH="1">
+                            <a:off x="0" y="10571"/>
+                            <a:ext cx="9954" cy="1823085"/>
+                          </a:xfrm>
+                          <a:prstGeom prst="line">
+                            <a:avLst/>
+                          </a:prstGeom>
+                        </wps:spPr>
+                        <wps:style>
+                          <a:lnRef idx="2">
+                            <a:schemeClr val="dk1"/>
+                          </a:lnRef>
+                          <a:fillRef idx="0">
+                            <a:schemeClr val="dk1"/>
+                          </a:fillRef>
+                          <a:effectRef idx="1">
+                            <a:schemeClr val="dk1"/>
+                          </a:effectRef>
+                          <a:fontRef idx="minor">
+                            <a:schemeClr val="tx1"/>
+                          </a:fontRef>
+                        </wps:style>
+                        <wps:bodyPr/>
+                      </wps:wsp>
+                      <wps:wsp>
+                        <wps:cNvPr id="12" name="Straight Connector 12"/>
+                        <wps:cNvCnPr/>
+                        <wps:spPr>
+                          <a:xfrm flipH="1">
+                            <a:off x="10571" y="10571"/>
+                            <a:ext cx="5512454" cy="0"/>
+                          </a:xfrm>
+                          <a:prstGeom prst="line">
+                            <a:avLst/>
+                          </a:prstGeom>
+                        </wps:spPr>
+                        <wps:style>
+                          <a:lnRef idx="2">
+                            <a:schemeClr val="dk1"/>
+                          </a:lnRef>
+                          <a:fillRef idx="0">
+                            <a:schemeClr val="dk1"/>
+                          </a:fillRef>
+                          <a:effectRef idx="1">
+                            <a:schemeClr val="dk1"/>
+                          </a:effectRef>
+                          <a:fontRef idx="minor">
+                            <a:schemeClr val="tx1"/>
+                          </a:fontRef>
+                        </wps:style>
+                        <wps:bodyPr/>
+                      </wps:wsp>
+                      <wps:wsp>
+                        <wps:cNvPr id="13" name="Straight Connector 13"/>
+                        <wps:cNvCnPr/>
+                        <wps:spPr>
+                          <a:xfrm flipH="1">
+                            <a:off x="5286" y="1844656"/>
+                            <a:ext cx="5512454" cy="0"/>
+                          </a:xfrm>
+                          <a:prstGeom prst="line">
+                            <a:avLst/>
+                          </a:prstGeom>
+                        </wps:spPr>
+                        <wps:style>
+                          <a:lnRef idx="2">
+                            <a:schemeClr val="dk1"/>
+                          </a:lnRef>
+                          <a:fillRef idx="0">
+                            <a:schemeClr val="dk1"/>
+                          </a:fillRef>
+                          <a:effectRef idx="1">
+                            <a:schemeClr val="dk1"/>
+                          </a:effectRef>
+                          <a:fontRef idx="minor">
+                            <a:schemeClr val="tx1"/>
+                          </a:fontRef>
+                        </wps:style>
+                        <wps:bodyPr/>
+                      </wps:wsp>
+                      <pic:pic xmlns:pic="http://schemas.openxmlformats.org/drawingml/2006/picture">
+                        <pic:nvPicPr>
+                          <pic:cNvPr id="6" name="Picture 6"/>
+                          <pic:cNvPicPr>
+                            <a:picLocks noChangeAspect="1"/>
+                          </pic:cNvPicPr>
+                        </pic:nvPicPr>
+                        <pic:blipFill rotWithShape="1">
+                          <a:blip r:embed="rId9" cstate="print">
+                            <a:extLst>
+                              <a:ext uri="{28A0092B-C50C-407E-A947-70E740481C1C}">
+                                <a14:useLocalDpi xmlns:a14="http://schemas.microsoft.com/office/drawing/2010/main" val="0"/>
+                              </a:ext>
+                            </a:extLst>
+                          </a:blip>
+                          <a:srcRect l="2121" t="5909" r="2065" b="5927"/>
+                          <a:stretch/>
+                        </pic:blipFill>
+                        <pic:spPr bwMode="auto">
+                          <a:xfrm>
+                            <a:off x="15857" y="21142"/>
+                            <a:ext cx="5501640" cy="1811020"/>
+                          </a:xfrm>
+                          <a:prstGeom prst="rect">
+                            <a:avLst/>
+                          </a:prstGeom>
+                          <a:noFill/>
+                          <a:ln>
+                            <a:noFill/>
+                          </a:ln>
+                          <a:extLst>
+                            <a:ext uri="{53640926-AAD7-44D8-BBD7-CCE9431645EC}">
+                              <a14:shadowObscured xmlns:a14="http://schemas.microsoft.com/office/drawing/2010/main"/>
+                            </a:ext>
+                          </a:extLst>
+                        </pic:spPr>
+                      </pic:pic>
+                      <wps:wsp>
+                        <wps:cNvPr id="11" name="Straight Connector 11"/>
+                        <wps:cNvCnPr/>
+                        <wps:spPr>
+                          <a:xfrm>
+                            <a:off x="5523399" y="0"/>
+                            <a:ext cx="18" cy="1833656"/>
+                          </a:xfrm>
+                          <a:prstGeom prst="line">
+                            <a:avLst/>
+                          </a:prstGeom>
+                        </wps:spPr>
+                        <wps:style>
+                          <a:lnRef idx="2">
+                            <a:schemeClr val="dk1"/>
+                          </a:lnRef>
+                          <a:fillRef idx="0">
+                            <a:schemeClr val="dk1"/>
+                          </a:fillRef>
+                          <a:effectRef idx="1">
+                            <a:schemeClr val="dk1"/>
+                          </a:effectRef>
+                          <a:fontRef idx="minor">
+                            <a:schemeClr val="tx1"/>
+                          </a:fontRef>
+                        </wps:style>
+                        <wps:bodyPr/>
+                      </wps:wsp>
+                      <wps:wsp>
+                        <wps:cNvPr id="8" name="Straight Connector 8"/>
+                        <wps:cNvCnPr/>
+                        <wps:spPr>
+                          <a:xfrm flipH="1">
+                            <a:off x="1226247" y="10571"/>
+                            <a:ext cx="10160" cy="1833487"/>
+                          </a:xfrm>
+                          <a:prstGeom prst="line">
+                            <a:avLst/>
+                          </a:prstGeom>
+                        </wps:spPr>
+                        <wps:style>
+                          <a:lnRef idx="2">
+                            <a:schemeClr val="dk1"/>
+                          </a:lnRef>
+                          <a:fillRef idx="0">
+                            <a:schemeClr val="dk1"/>
+                          </a:fillRef>
+                          <a:effectRef idx="1">
+                            <a:schemeClr val="dk1"/>
+                          </a:effectRef>
+                          <a:fontRef idx="minor">
+                            <a:schemeClr val="tx1"/>
+                          </a:fontRef>
+                        </wps:style>
+                        <wps:bodyPr/>
+                      </wps:wsp>
+                      <wps:wsp>
+                        <wps:cNvPr id="9" name="Straight Connector 9"/>
+                        <wps:cNvCnPr/>
+                        <wps:spPr>
+                          <a:xfrm flipH="1">
+                            <a:off x="2447209" y="10571"/>
+                            <a:ext cx="15464" cy="1823514"/>
+                          </a:xfrm>
+                          <a:prstGeom prst="line">
+                            <a:avLst/>
+                          </a:prstGeom>
+                        </wps:spPr>
+                        <wps:style>
+                          <a:lnRef idx="2">
+                            <a:schemeClr val="dk1"/>
+                          </a:lnRef>
+                          <a:fillRef idx="0">
+                            <a:schemeClr val="dk1"/>
+                          </a:fillRef>
+                          <a:effectRef idx="1">
+                            <a:schemeClr val="dk1"/>
+                          </a:effectRef>
+                          <a:fontRef idx="minor">
+                            <a:schemeClr val="tx1"/>
+                          </a:fontRef>
+                        </wps:style>
+                        <wps:bodyPr/>
+                      </wps:wsp>
+                      <wps:wsp>
+                        <wps:cNvPr id="10" name="Straight Connector 10"/>
+                        <wps:cNvCnPr/>
+                        <wps:spPr>
+                          <a:xfrm flipH="1">
+                            <a:off x="3678742" y="0"/>
+                            <a:ext cx="0" cy="1843816"/>
+                          </a:xfrm>
+                          <a:prstGeom prst="line">
+                            <a:avLst/>
+                          </a:prstGeom>
+                        </wps:spPr>
+                        <wps:style>
+                          <a:lnRef idx="2">
+                            <a:schemeClr val="dk1"/>
+                          </a:lnRef>
+                          <a:fillRef idx="0">
+                            <a:schemeClr val="dk1"/>
+                          </a:fillRef>
+                          <a:effectRef idx="1">
+                            <a:schemeClr val="dk1"/>
+                          </a:effectRef>
+                          <a:fontRef idx="minor">
+                            <a:schemeClr val="tx1"/>
+                          </a:fontRef>
+                        </wps:style>
+                        <wps:bodyPr/>
+                      </wps:wsp>
+                    </wpg:wgp>
+                  </a:graphicData>
+                </a:graphic>
+              </wp:anchor>
+            </w:drawing>
+          </mc:Choice>
+          <mc:Fallback>
+            <w:pict>
+              <v:group w14:anchorId="58149CF6" id="Group 17" o:spid="_x0000_s1026" style="position:absolute;margin-left:8.3pt;margin-top:7.85pt;width:434.9pt;height:145.25pt;z-index:251685888" coordsize="55234,18446" o:gfxdata="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">
+                <v:line id="Straight Connector 7" o:spid="_x0000_s1027" style="position:absolute;flip:x;visibility:visible;mso-wrap-style:square" from="0,105" to="99,18336" o:connectortype="straight" o:gfxdata="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" strokecolor="black [3200]" strokeweight="1pt">
+                  <v:stroke joinstyle="miter"/>
+                </v:line>
+                <v:line id="Straight Connector 12" o:spid="_x0000_s1028" style="position:absolute;flip:x;visibility:visible;mso-wrap-style:square" from="105,105" to="55230,105" o:connectortype="straight" o:gfxdata="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" strokecolor="black [3200]" strokeweight="1pt">
+                  <v:stroke joinstyle="miter"/>
+                </v:line>
+                <v:line id="Straight Connector 13" o:spid="_x0000_s1029" style="position:absolute;flip:x;visibility:visible;mso-wrap-style:square" from="52,18446" to="55177,18446" o:connectortype="straight" o:gfxdata="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" strokecolor="black [3200]" strokeweight="1pt">
+                  <v:stroke joinstyle="miter"/>
+                </v:line>
+                <v:shapetype id="_x0000_t75" coordsize="21600,21600" o:spt="75" o:preferrelative="t" path="m@4@5l@4@11@9@11@9@5xe" filled="f" stroked="f">
+                  <v:stroke joinstyle="miter"/>
+                  <v:formulas>
+                    <v:f eqn="if lineDrawn pixelLineWidth 0"/>
+                    <v:f eqn="sum @0 1 0"/>
+                    <v:f eqn="sum 0 0 @1"/>
+                    <v:f eqn="prod @2 1 2"/>
+                    <v:f eqn="prod @3 21600 pixelWidth"/>
+                    <v:f eqn="prod @3 21600 pixelHeight"/>
+                    <v:f eqn="sum @0 0 1"/>
+                    <v:f eqn="prod @6 1 2"/>
+                    <v:f eqn="prod @7 21600 pixelWidth"/>
+                    <v:f eqn="sum @8 21600 0"/>
+                    <v:f eqn="prod @7 21600 pixelHeight"/>
+                    <v:f eqn="sum @10 21600 0"/>
+                  </v:formulas>
+                  <v:path o:extrusionok="f" gradientshapeok="t" o:connecttype="rect"/>
+                  <o:lock v:ext="edit" aspectratio="t"/>
+                </v:shapetype>
+                <v:shape id="Picture 6" o:spid="_x0000_s1030" type="#_x0000_t75" style="position:absolute;left:158;top:211;width:55016;height:18110;visibility:visible;mso-wrap-style:square" o:gfxdata="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">
+                  <v:imagedata r:id="rId10" o:title="" croptop="3873f" cropbottom="3884f" cropleft="1390f" cropright="1353f"/>
+                </v:shape>
+                <v:line id="Straight Connector 11" o:spid="_x0000_s1031" style="position:absolute;visibility:visible;mso-wrap-style:square" from="55233,0" to="55234,18336" o:connectortype="straight" o:gfxdata="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" strokecolor="black [3200]" strokeweight="1pt">
+                  <v:stroke joinstyle="miter"/>
+                </v:line>
+                <v:line id="Straight Connector 8" o:spid="_x0000_s1032" style="position:absolute;flip:x;visibility:visible;mso-wrap-style:square" from="12262,105" to="12364,18440" o:connectortype="straight" o:gfxdata="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" strokecolor="black [3200]" strokeweight="1pt">
+                  <v:stroke joinstyle="miter"/>
+                </v:line>
+                <v:line id="Straight Connector 9" o:spid="_x0000_s1033" style="position:absolute;flip:x;visibility:visible;mso-wrap-style:square" from="24472,105" to="24626,18340" o:connectortype="straight" o:gfxdata="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" strokecolor="black [3200]" strokeweight="1pt">
+                  <v:stroke joinstyle="miter"/>
+                </v:line>
+                <v:line id="Straight Connector 10" o:spid="_x0000_s1034" style="position:absolute;flip:x;visibility:visible;mso-wrap-style:square" from="36787,0" to="36787,18438" o:connectortype="straight" o:gfxdata="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" strokecolor="black [3200]" strokeweight="1pt">
+                  <v:stroke joinstyle="miter"/>
+                </v:line>
+              </v:group>
+            </w:pict>
+          </mc:Fallback>
+        </mc:AlternateContent>
+      </w:r>
+    </w:p>
+    <w:p>
+      <w:pPr>
+        <w:rPr>
           <w:sz w:val="32"/>
           <w:szCs w:val="32"/>
         </w:rPr>
@@ -1371,6 +1988,192 @@
           <w:szCs w:val="32"/>
         </w:rPr>
       </w:pPr>
+    </w:p>
+    <w:p>
+      <w:pPr>
+        <w:rPr>
+          <w:sz w:val="32"/>
+          <w:szCs w:val="32"/>
+        </w:rPr>
+      </w:pPr>
+    </w:p>
+    <w:p>
+      <w:pPr>
+        <w:rPr>
+          <w:sz w:val="32"/>
+          <w:szCs w:val="32"/>
+        </w:rPr>
+      </w:pPr>
+    </w:p>
+    <w:p>
+      <w:pPr>
+        <w:rPr>
+          <w:sz w:val="32"/>
+          <w:szCs w:val="32"/>
+        </w:rPr>
+      </w:pPr>
+      <w:r>
+        <w:rPr>
+          <w:noProof/>
+        </w:rPr>
+        <mc:AlternateContent>
+          <mc:Choice Requires="wps">
+            <w:drawing>
+              <wp:anchor distT="45720" distB="45720" distL="114300" distR="114300" simplePos="0" relativeHeight="251687936" behindDoc="0" locked="0" layoutInCell="1" allowOverlap="1" wp14:anchorId="44B5B0E2" wp14:editId="77E90DCA">
+                <wp:simplePos x="0" y="0"/>
+                <wp:positionH relativeFrom="margin">
+                  <wp:posOffset>1955993</wp:posOffset>
+                </wp:positionH>
+                <wp:positionV relativeFrom="paragraph">
+                  <wp:posOffset>199639</wp:posOffset>
+                </wp:positionV>
+                <wp:extent cx="1693545" cy="314325"/>
+                <wp:effectExtent l="0" t="0" r="1905" b="9525"/>
+                <wp:wrapThrough wrapText="bothSides">
+                  <wp:wrapPolygon edited="0">
+                    <wp:start x="0" y="0"/>
+                    <wp:lineTo x="0" y="20945"/>
+                    <wp:lineTo x="21381" y="20945"/>
+                    <wp:lineTo x="21381" y="0"/>
+                    <wp:lineTo x="0" y="0"/>
+                  </wp:wrapPolygon>
+                </wp:wrapThrough>
+                <wp:docPr id="18" name="Text Box 2"/>
+                <wp:cNvGraphicFramePr>
+                  <a:graphicFrameLocks xmlns:a="http://schemas.openxmlformats.org/drawingml/2006/main"/>
+                </wp:cNvGraphicFramePr>
+                <a:graphic xmlns:a="http://schemas.openxmlformats.org/drawingml/2006/main">
+                  <a:graphicData uri="http://schemas.microsoft.com/office/word/2010/wordprocessingShape">
+                    <wps:wsp>
+                      <wps:cNvSpPr txBox="1">
+                        <a:spLocks noChangeArrowheads="1"/>
+                      </wps:cNvSpPr>
+                      <wps:spPr bwMode="auto">
+                        <a:xfrm>
+                          <a:off x="0" y="0"/>
+                          <a:ext cx="1693545" cy="314325"/>
+                        </a:xfrm>
+                        <a:prstGeom prst="rect">
+                          <a:avLst/>
+                        </a:prstGeom>
+                        <a:solidFill>
+                          <a:srgbClr val="FFFFFF"/>
+                        </a:solidFill>
+                        <a:ln w="9525">
+                          <a:noFill/>
+                          <a:miter lim="800000"/>
+                          <a:headEnd/>
+                          <a:tailEnd/>
+                        </a:ln>
+                      </wps:spPr>
+                      <wps:txbx>
+                        <w:txbxContent>
+                          <w:p>
+                            <w:pPr>
+                              <w:rPr>
+                                <w:i/>
+                                <w:iCs/>
+                              </w:rPr>
+                            </w:pPr>
+                            <w:r>
+                              <w:rPr>
+                                <w:i/>
+                                <w:iCs/>
+                              </w:rPr>
+                              <w:t xml:space="preserve">M5Stack </w:t>
+                            </w:r>
+                            <w:r>
+                              <w:rPr>
+                                <w:i/>
+                                <w:iCs/>
+                              </w:rPr>
+                              <w:t>Initial UI Designs</w:t>
+                            </w:r>
+                            <w:r>
+                              <w:rPr>
+                                <w:i/>
+                                <w:iCs/>
+                              </w:rPr>
+                              <w:t xml:space="preserve"> </w:t>
+                            </w:r>
+                          </w:p>
+                        </w:txbxContent>
+                      </wps:txbx>
+                      <wps:bodyPr rot="0" vert="horz" wrap="square" lIns="91440" tIns="45720" rIns="91440" bIns="45720" anchor="t" anchorCtr="0">
+                        <a:noAutofit/>
+                      </wps:bodyPr>
+                    </wps:wsp>
+                  </a:graphicData>
+                </a:graphic>
+                <wp14:sizeRelH relativeFrom="margin">
+                  <wp14:pctWidth>0</wp14:pctWidth>
+                </wp14:sizeRelH>
+                <wp14:sizeRelV relativeFrom="margin">
+                  <wp14:pctHeight>0</wp14:pctHeight>
+                </wp14:sizeRelV>
+              </wp:anchor>
+            </w:drawing>
+          </mc:Choice>
+          <mc:Fallback>
+            <w:pict>
+              <v:shape w14:anchorId="44B5B0E2" id="_x0000_s1027" type="#_x0000_t202" style="position:absolute;margin-left:154pt;margin-top:15.7pt;width:133.35pt;height:24.75pt;z-index:251687936;visibility:visible;mso-wrap-style:square;mso-width-percent:0;mso-height-percent:0;mso-wrap-distance-left:9pt;mso-wrap-distance-top:3.6pt;mso-wrap-distance-right:9pt;mso-wrap-distance-bottom:3.6pt;mso-position-horizontal:absolute;mso-position-horizontal-relative:margin;mso-position-vertical:absolute;mso-position-vertical-relative:text;mso-width-percent:0;mso-height-percent:0;mso-width-relative:margin;mso-height-relative:margin;v-text-anchor:top" o:gfxdata="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" stroked="f">
+                <v:textbox>
+                  <w:txbxContent>
+                    <w:p>
+                      <w:pPr>
+                        <w:rPr>
+                          <w:i/>
+                          <w:iCs/>
+                        </w:rPr>
+                      </w:pPr>
+                      <w:r>
+                        <w:rPr>
+                          <w:i/>
+                          <w:iCs/>
+                        </w:rPr>
+                        <w:t xml:space="preserve">M5Stack </w:t>
+                      </w:r>
+                      <w:r>
+                        <w:rPr>
+                          <w:i/>
+                          <w:iCs/>
+                        </w:rPr>
+                        <w:t>Initial UI Designs</w:t>
+                      </w:r>
+                      <w:r>
+                        <w:rPr>
+                          <w:i/>
+                          <w:iCs/>
+                        </w:rPr>
+                        <w:t xml:space="preserve"> </w:t>
+                      </w:r>
+                    </w:p>
+                  </w:txbxContent>
+                </v:textbox>
+                <w10:wrap type="through" anchorx="margin"/>
+              </v:shape>
+            </w:pict>
+          </mc:Fallback>
+        </mc:AlternateContent>
+      </w:r>
+    </w:p>
+    <w:p>
+      <w:pPr>
+        <w:tabs>
+          <w:tab w:val="left" w:pos="1803"/>
+        </w:tabs>
+        <w:rPr>
+          <w:sz w:val="32"/>
+          <w:szCs w:val="32"/>
+        </w:rPr>
+      </w:pPr>
+      <w:r>
+        <w:rPr>
+          <w:sz w:val="32"/>
+          <w:szCs w:val="32"/>
+        </w:rPr>
+        <w:tab/>
+      </w:r>
     </w:p>
     <w:sectPr>
       <w:pgSz w:w="11906" w:h="16838"/>

</xml_diff>

<commit_message>
stack documentation for portfolio
</commit_message>
<xml_diff>
--- a/Portfolio/Stack Code Documentation 01-04-2020.docx
+++ b/Portfolio/Stack Code Documentation 01-04-2020.docx
@@ -150,39 +150,7 @@
           <w:sz w:val="24"/>
           <w:szCs w:val="24"/>
         </w:rPr>
-        <w:t xml:space="preserve">Initially had the stack set to free, then a lot of ‘if’ statements testing for the conditions above all in one loop. Once conditions were met, the appropriate message was published to MQTT (‘booked’, ‘use’, etc) which triggered the </w:t>
-      </w:r>
-      <w:proofErr w:type="spellStart"/>
-      <w:r>
-        <w:rPr>
-          <w:sz w:val="24"/>
-          <w:szCs w:val="24"/>
-        </w:rPr>
-        <w:t>callback</w:t>
-      </w:r>
-      <w:proofErr w:type="spellEnd"/>
-      <w:r>
-        <w:rPr>
-          <w:sz w:val="24"/>
-          <w:szCs w:val="24"/>
-        </w:rPr>
-        <w:t xml:space="preserve"> function when the stack read its own messages. The </w:t>
-      </w:r>
-      <w:proofErr w:type="spellStart"/>
-      <w:r>
-        <w:rPr>
-          <w:sz w:val="24"/>
-          <w:szCs w:val="24"/>
-        </w:rPr>
-        <w:t>callback</w:t>
-      </w:r>
-      <w:proofErr w:type="spellEnd"/>
-      <w:r>
-        <w:rPr>
-          <w:sz w:val="24"/>
-          <w:szCs w:val="24"/>
-        </w:rPr>
-        <w:t xml:space="preserve"> function then printed the appropriate screen to the stack and changed the state.</w:t>
+        <w:t>Initially had the stack set to free, then a lot of ‘if’ statements testing for the conditions above all in one loop. Once conditions were met, the appropriate message was published to MQTT (‘booked’, ‘use’, etc) which triggered the callback function when the stack read its own messages. The callback function then printed the appropriate screen to the stack and changed the state.</w:t>
       </w:r>
     </w:p>
     <w:p>
@@ -235,23 +203,7 @@
           <w:sz w:val="24"/>
           <w:szCs w:val="24"/>
         </w:rPr>
-        <w:t xml:space="preserve">ode was very messy with no clear </w:t>
-      </w:r>
-      <w:proofErr w:type="gramStart"/>
-      <w:r>
-        <w:rPr>
-          <w:sz w:val="24"/>
-          <w:szCs w:val="24"/>
-        </w:rPr>
-        <w:t>functions, and</w:t>
-      </w:r>
-      <w:proofErr w:type="gramEnd"/>
-      <w:r>
-        <w:rPr>
-          <w:sz w:val="24"/>
-          <w:szCs w:val="24"/>
-        </w:rPr>
-        <w:t xml:space="preserve"> trying to set a timer was very difficult. </w:t>
+        <w:t xml:space="preserve">ode was very messy with no clear functions, and trying to set a timer was very difficult. </w:t>
       </w:r>
     </w:p>
     <w:p>
@@ -441,23 +393,7 @@
           <w:sz w:val="24"/>
           <w:szCs w:val="24"/>
         </w:rPr>
-        <w:t>‘Use’ mode now tracks cumulative movement and has an initial starting value which decreases with time and increases when it detects movement (proportional to the amount of movement detected). This prevents the state from reverting back to ‘Free’ as soon as no movement is detected, and also stops the chair from staying in ‘Use</w:t>
-      </w:r>
-      <w:proofErr w:type="gramStart"/>
-      <w:r>
-        <w:rPr>
-          <w:sz w:val="24"/>
-          <w:szCs w:val="24"/>
-        </w:rPr>
-        <w:t>’  when</w:t>
-      </w:r>
-      <w:proofErr w:type="gramEnd"/>
-      <w:r>
-        <w:rPr>
-          <w:sz w:val="24"/>
-          <w:szCs w:val="24"/>
-        </w:rPr>
-        <w:t xml:space="preserve"> it is knocked by somebody walking past.</w:t>
+        <w:t>‘Use’ mode now tracks cumulative movement and has an initial starting value which decreases with time and increases when it detects movement (proportional to the amount of movement detected). This prevents the state from reverting back to ‘Free’ as soon as no movement is detected, and also stops the chair from staying in ‘Use’  when it is knocked by somebody walking past.</w:t>
       </w:r>
     </w:p>
     <w:p>
@@ -475,23 +411,7 @@
           <w:sz w:val="24"/>
           <w:szCs w:val="24"/>
         </w:rPr>
-        <w:t xml:space="preserve">‘Lunch’ mode on the stick differs from the stack because of the RFID capabilities. Stack reverts to ‘Use’ from ‘Lunch’ when a card is scanned on the stack, but when it detects continued movement on the stick. ‘Booked’ is also disabled by pressing the button on the </w:t>
-      </w:r>
-      <w:proofErr w:type="gramStart"/>
-      <w:r>
-        <w:rPr>
-          <w:sz w:val="24"/>
-          <w:szCs w:val="24"/>
-        </w:rPr>
-        <w:t>stick, but</w:t>
-      </w:r>
-      <w:proofErr w:type="gramEnd"/>
-      <w:r>
-        <w:rPr>
-          <w:sz w:val="24"/>
-          <w:szCs w:val="24"/>
-        </w:rPr>
-        <w:t xml:space="preserve"> scanning a card on the stack.</w:t>
+        <w:t>‘Lunch’ mode on the stick differs from the stack because of the RFID capabilities. Stack reverts to ‘Use’ from ‘Lunch’ when a card is scanned on the stack, but when it detects continued movement on the stick. ‘Booked’ is also disabled by pressing the button on the stick, but scanning a card on the stack.</w:t>
       </w:r>
     </w:p>
     <w:p>
@@ -521,27 +441,7 @@
           <w:sz w:val="24"/>
           <w:szCs w:val="24"/>
         </w:rPr>
-        <w:t xml:space="preserve">Implementing </w:t>
-      </w:r>
-      <w:proofErr w:type="spellStart"/>
-      <w:r>
-        <w:rPr>
-          <w:b/>
-          <w:bCs/>
-          <w:sz w:val="24"/>
-          <w:szCs w:val="24"/>
-        </w:rPr>
-        <w:t>UCard</w:t>
-      </w:r>
-      <w:proofErr w:type="spellEnd"/>
-      <w:r>
-        <w:rPr>
-          <w:b/>
-          <w:bCs/>
-          <w:sz w:val="24"/>
-          <w:szCs w:val="24"/>
-        </w:rPr>
-        <w:t xml:space="preserve"> (RFID) scanning functionality</w:t>
+        <w:t>Implementing UCard (RFID) scanning functionality</w:t>
       </w:r>
       <w:r>
         <w:rPr>
@@ -565,23 +465,7 @@
           <w:sz w:val="24"/>
           <w:szCs w:val="24"/>
         </w:rPr>
-        <w:t xml:space="preserve">In order to confirm the correct individual is using the chair, the student will need to scan their </w:t>
-      </w:r>
-      <w:proofErr w:type="spellStart"/>
-      <w:r>
-        <w:rPr>
-          <w:sz w:val="24"/>
-          <w:szCs w:val="24"/>
-        </w:rPr>
-        <w:t>UCard</w:t>
-      </w:r>
-      <w:proofErr w:type="spellEnd"/>
-      <w:r>
-        <w:rPr>
-          <w:sz w:val="24"/>
-          <w:szCs w:val="24"/>
-        </w:rPr>
-        <w:t xml:space="preserve"> upon arrival. This must be completed within 10 minutes of booking or the chair will be </w:t>
+        <w:t xml:space="preserve">In order to confirm the correct individual is using the chair, the student will need to scan their UCard upon arrival. This must be completed within 10 minutes of booking or the chair will be </w:t>
       </w:r>
       <w:r>
         <w:rPr>
@@ -609,23 +493,7 @@
           <w:sz w:val="24"/>
           <w:szCs w:val="24"/>
         </w:rPr>
-        <w:t xml:space="preserve"> the pool of available chairs. The </w:t>
-      </w:r>
-      <w:proofErr w:type="spellStart"/>
-      <w:r>
-        <w:rPr>
-          <w:sz w:val="24"/>
-          <w:szCs w:val="24"/>
-        </w:rPr>
-        <w:t>UCard</w:t>
-      </w:r>
-      <w:proofErr w:type="spellEnd"/>
-      <w:r>
-        <w:rPr>
-          <w:sz w:val="24"/>
-          <w:szCs w:val="24"/>
-        </w:rPr>
-        <w:t xml:space="preserve"> acts as a</w:t>
+        <w:t xml:space="preserve"> the pool of available chairs. The UCard acts as a</w:t>
       </w:r>
       <w:r>
         <w:rPr>
@@ -710,23 +578,7 @@
           <w:sz w:val="24"/>
           <w:szCs w:val="24"/>
         </w:rPr>
-        <w:t xml:space="preserve">Reading the ID within the </w:t>
-      </w:r>
-      <w:proofErr w:type="spellStart"/>
-      <w:r>
-        <w:rPr>
-          <w:sz w:val="24"/>
-          <w:szCs w:val="24"/>
-        </w:rPr>
-        <w:t>UCard</w:t>
-      </w:r>
-      <w:proofErr w:type="spellEnd"/>
-      <w:r>
-        <w:rPr>
-          <w:sz w:val="24"/>
-          <w:szCs w:val="24"/>
-        </w:rPr>
-        <w:t xml:space="preserve"> would be achieved using an external RFID reader. The module chosen to achieve this </w:t>
+        <w:t xml:space="preserve">Reading the ID within the UCard would be achieved using an external RFID reader. The module chosen to achieve this </w:t>
       </w:r>
       <w:r>
         <w:rPr>
@@ -761,17 +613,8 @@
           <w:sz w:val="24"/>
           <w:szCs w:val="24"/>
         </w:rPr>
-        <w:t xml:space="preserve">at 13.56 </w:t>
-      </w:r>
-      <w:proofErr w:type="spellStart"/>
-      <w:r>
-        <w:rPr>
-          <w:sz w:val="24"/>
-          <w:szCs w:val="24"/>
-        </w:rPr>
-        <w:t>MHz.</w:t>
-      </w:r>
-      <w:proofErr w:type="spellEnd"/>
+        <w:t>at 13.56 MHz.</w:t>
+      </w:r>
       <w:r>
         <w:rPr>
           <w:sz w:val="24"/>
@@ -784,23 +627,7 @@
           <w:sz w:val="24"/>
           <w:szCs w:val="24"/>
         </w:rPr>
-        <w:t xml:space="preserve">, this unit did not include a GROVE </w:t>
-      </w:r>
-      <w:proofErr w:type="gramStart"/>
-      <w:r>
-        <w:rPr>
-          <w:sz w:val="24"/>
-          <w:szCs w:val="24"/>
-        </w:rPr>
-        <w:t>interface</w:t>
-      </w:r>
-      <w:proofErr w:type="gramEnd"/>
-      <w:r>
-        <w:rPr>
-          <w:sz w:val="24"/>
-          <w:szCs w:val="24"/>
-        </w:rPr>
-        <w:t xml:space="preserve"> </w:t>
+        <w:t xml:space="preserve">, this unit did not include a GROVE interface </w:t>
       </w:r>
       <w:r>
         <w:rPr>
@@ -1046,20 +873,69 @@
           <w:sz w:val="24"/>
           <w:szCs w:val="24"/>
         </w:rPr>
-        <w:t xml:space="preserve">MFRC522(byte </w:t>
-      </w:r>
-      <w:proofErr w:type="spellStart"/>
-      <w:r>
+        <w:t>MFRC522(byte chipAddress);</w:t>
+      </w:r>
+    </w:p>
+    <w:p>
+      <w:pPr>
+        <w:rPr>
+          <w:sz w:val="24"/>
+          <w:szCs w:val="24"/>
+        </w:rPr>
+      </w:pPr>
+      <w:r>
+        <w:rPr>
+          <w:sz w:val="24"/>
+          <w:szCs w:val="24"/>
+        </w:rPr>
+        <w:t xml:space="preserve">SPI offers faster data rates compared to I2C </w:t>
+      </w:r>
+      <w:r>
+        <w:rPr>
+          <w:sz w:val="24"/>
+          <w:szCs w:val="24"/>
+        </w:rPr>
+        <w:t>however needs at least 4 lines to be utilised, a Clock (SCK), a line to transfer data from the CPU to the peripheral MOSI, a line to transfer data from the peripheral back to the CPU (MISO)</w:t>
+      </w:r>
+      <w:r>
+        <w:rPr>
+          <w:sz w:val="24"/>
+          <w:szCs w:val="24"/>
+        </w:rPr>
+        <w:t xml:space="preserve"> and a chip select line (CS) to select the peripheral in question (hence many more lines may be needed for multiple devices)</w:t>
+      </w:r>
+      <w:r>
+        <w:rPr>
+          <w:sz w:val="24"/>
+          <w:szCs w:val="24"/>
+        </w:rPr>
+        <w:t>.</w:t>
+      </w:r>
+    </w:p>
+    <w:p>
+      <w:pPr>
+        <w:rPr>
+          <w:sz w:val="24"/>
+          <w:szCs w:val="24"/>
+        </w:rPr>
+      </w:pPr>
+      <w:r>
+        <w:rPr>
+          <w:sz w:val="24"/>
+          <w:szCs w:val="24"/>
+        </w:rPr>
+        <w:t>The constructor for the MFRC object in the source code utilising SPI therefore requires a requires the pin value of the peripheral to be selected as a parameter:</w:t>
+      </w:r>
+    </w:p>
+    <w:p>
+      <w:pPr>
         <w:rPr>
           <w:i/>
           <w:iCs/>
           <w:sz w:val="24"/>
           <w:szCs w:val="24"/>
         </w:rPr>
-        <w:t>chipAddress</w:t>
-      </w:r>
-      <w:proofErr w:type="spellEnd"/>
-      <w:proofErr w:type="gramStart"/>
+      </w:pPr>
       <w:r>
         <w:rPr>
           <w:i/>
@@ -1067,121 +943,8 @@
           <w:sz w:val="24"/>
           <w:szCs w:val="24"/>
         </w:rPr>
-        <w:t>);</w:t>
-      </w:r>
-      <w:proofErr w:type="gramEnd"/>
-    </w:p>
-    <w:p>
-      <w:pPr>
-        <w:rPr>
-          <w:sz w:val="24"/>
-          <w:szCs w:val="24"/>
-        </w:rPr>
-      </w:pPr>
-      <w:r>
-        <w:rPr>
-          <w:sz w:val="24"/>
-          <w:szCs w:val="24"/>
-        </w:rPr>
-        <w:t xml:space="preserve">SPI offers faster data rates compared to I2C </w:t>
-      </w:r>
-      <w:r>
-        <w:rPr>
-          <w:sz w:val="24"/>
-          <w:szCs w:val="24"/>
-        </w:rPr>
-        <w:t>however needs at least 4 lines to be utilised, a Clock (SCK), a line to transfer data from the CPU to the peripheral MOSI, a line to transfer data from the peripheral back to the CPU (MISO)</w:t>
-      </w:r>
-      <w:r>
-        <w:rPr>
-          <w:sz w:val="24"/>
-          <w:szCs w:val="24"/>
-        </w:rPr>
-        <w:t xml:space="preserve"> and a chip select line (CS) to select the peripheral in question (hence many more lines may be needed for multiple devices)</w:t>
-      </w:r>
-      <w:r>
-        <w:rPr>
-          <w:sz w:val="24"/>
-          <w:szCs w:val="24"/>
-        </w:rPr>
-        <w:t>.</w:t>
-      </w:r>
-    </w:p>
-    <w:p>
-      <w:pPr>
-        <w:rPr>
-          <w:sz w:val="24"/>
-          <w:szCs w:val="24"/>
-        </w:rPr>
-      </w:pPr>
-      <w:r>
-        <w:rPr>
-          <w:sz w:val="24"/>
-          <w:szCs w:val="24"/>
-        </w:rPr>
-        <w:t>The constructor for the MFRC object in the source code utilising SPI therefore requires a requires the pin value of the peripheral to be selected as a parameter:</w:t>
-      </w:r>
-    </w:p>
-    <w:p>
-      <w:pPr>
-        <w:rPr>
-          <w:i/>
-          <w:iCs/>
-          <w:sz w:val="24"/>
-          <w:szCs w:val="24"/>
-        </w:rPr>
-      </w:pPr>
-      <w:r>
-        <w:rPr>
-          <w:i/>
-          <w:iCs/>
-          <w:sz w:val="24"/>
-          <w:szCs w:val="24"/>
-        </w:rPr>
-        <w:t xml:space="preserve">MFRC522(byte </w:t>
-      </w:r>
-      <w:proofErr w:type="spellStart"/>
-      <w:r>
-        <w:rPr>
-          <w:i/>
-          <w:iCs/>
-          <w:sz w:val="24"/>
-          <w:szCs w:val="24"/>
-        </w:rPr>
-        <w:t>chipSelectPin</w:t>
-      </w:r>
-      <w:proofErr w:type="spellEnd"/>
-      <w:r>
-        <w:rPr>
-          <w:i/>
-          <w:iCs/>
-          <w:sz w:val="24"/>
-          <w:szCs w:val="24"/>
-        </w:rPr>
-        <w:t xml:space="preserve">, byte </w:t>
-      </w:r>
-      <w:proofErr w:type="spellStart"/>
-      <w:r>
-        <w:rPr>
-          <w:i/>
-          <w:iCs/>
-          <w:sz w:val="24"/>
-          <w:szCs w:val="24"/>
-        </w:rPr>
-        <w:t>resetPowerDownPin</w:t>
-      </w:r>
-      <w:proofErr w:type="spellEnd"/>
-      <w:proofErr w:type="gramStart"/>
-      <w:r>
-        <w:rPr>
-          <w:i/>
-          <w:iCs/>
-          <w:sz w:val="24"/>
-          <w:szCs w:val="24"/>
-        </w:rPr>
-        <w:t>);</w:t>
-      </w:r>
-      <w:proofErr w:type="gramEnd"/>
+        <w:t>MFRC522(byte chipSelectPin, byte resetPowerDownPin);</w:t>
+      </w:r>
     </w:p>
     <w:p>
       <w:pPr>
@@ -1224,23 +987,7 @@
           <w:sz w:val="24"/>
           <w:szCs w:val="24"/>
         </w:rPr>
-        <w:t xml:space="preserve">This may have been </w:t>
-      </w:r>
-      <w:proofErr w:type="gramStart"/>
-      <w:r>
-        <w:rPr>
-          <w:sz w:val="24"/>
-          <w:szCs w:val="24"/>
-        </w:rPr>
-        <w:t>due to the fact that</w:t>
-      </w:r>
-      <w:proofErr w:type="gramEnd"/>
-      <w:r>
-        <w:rPr>
-          <w:sz w:val="24"/>
-          <w:szCs w:val="24"/>
-        </w:rPr>
-        <w:t xml:space="preserve"> eBay bought MFRC522’s can often be temperamental. </w:t>
+        <w:t xml:space="preserve">This may have been due to the fact that eBay bought MFRC522’s can often be temperamental. </w:t>
       </w:r>
     </w:p>
     <w:p>
@@ -1261,6 +1008,52 @@
         </w:rPr>
         <w:lastRenderedPageBreak/>
         <w:t>Portfolio Points:</w:t>
+      </w:r>
+    </w:p>
+    <w:p>
+      <w:pPr>
+        <w:rPr>
+          <w:b/>
+          <w:bCs/>
+          <w:sz w:val="24"/>
+          <w:szCs w:val="24"/>
+        </w:rPr>
+      </w:pPr>
+      <w:r>
+        <w:rPr>
+          <w:b/>
+          <w:bCs/>
+          <w:sz w:val="24"/>
+          <w:szCs w:val="24"/>
+        </w:rPr>
+        <w:t>1</w:t>
+      </w:r>
+      <w:r>
+        <w:rPr>
+          <w:b/>
+          <w:bCs/>
+          <w:sz w:val="24"/>
+          <w:szCs w:val="24"/>
+        </w:rPr>
+        <w:t>a</w:t>
+      </w:r>
+      <w:r>
+        <w:rPr>
+          <w:b/>
+          <w:bCs/>
+          <w:sz w:val="24"/>
+          <w:szCs w:val="24"/>
+        </w:rPr>
+        <w:t xml:space="preserve">) </w:t>
+      </w:r>
+      <w:r>
+        <w:rPr>
+          <w:b/>
+          <w:bCs/>
+          <w:sz w:val="24"/>
+          <w:szCs w:val="24"/>
+        </w:rPr>
+        <w:t>Architecture of the entire system</w:t>
       </w:r>
     </w:p>
     <w:p>
@@ -1474,6 +1267,15 @@
           <w:sz w:val="24"/>
           <w:szCs w:val="24"/>
         </w:rPr>
+        <w:t>1</w:t>
+      </w:r>
+      <w:r>
+        <w:rPr>
+          <w:b/>
+          <w:bCs/>
+          <w:sz w:val="24"/>
+          <w:szCs w:val="24"/>
+        </w:rPr>
         <w:t>b) Object-Oriented design of key sub-systems (e.g. Desktop Application, Web Application etc.)</w:t>
       </w:r>
     </w:p>
@@ -1487,19 +1289,256 @@
     </w:p>
     <w:p>
       <w:r>
+        <w:t xml:space="preserve">The M5 Stack subsystem is responsible for detecting the current state of the chair </w:t>
+      </w:r>
+      <w:r>
+        <w:t xml:space="preserve">and </w:t>
+      </w:r>
+      <w:r>
+        <w:t>displaying it</w:t>
+      </w:r>
+      <w:r>
+        <w:t xml:space="preserve">, which is determined by following the above state machine diagram. </w:t>
+      </w:r>
+      <w:r>
+        <w:t>The</w:t>
+      </w:r>
+      <w:r>
+        <w:t xml:space="preserve"> stack</w:t>
+      </w:r>
+      <w:r>
+        <w:t xml:space="preserve"> initialises at the black circle </w:t>
+      </w:r>
+      <w:r>
+        <w:t>and</w:t>
+      </w:r>
+      <w:r>
+        <w:t xml:space="preserve"> moves to free, then stays in free until one of the stated conditions is met</w:t>
+      </w:r>
+      <w:r>
+        <w:t xml:space="preserve">. It can only then move between the states which are connected by the arrows shown above (e.g. it cannot move from ‘booked’ to ‘at lunch’ directly). </w:t>
+      </w:r>
+      <w:r>
+        <w:t xml:space="preserve">The stacks onboard accelerometer is used to measure vibration from the chair, and if it is above a certain threshold the state then moves to ‘in use’. While in use, the leftmost button can </w:t>
+      </w:r>
+      <w:r>
+        <w:t xml:space="preserve">be used to start the chair user’s lunch break, initialising a </w:t>
+      </w:r>
+      <w:r>
+        <w:t>45-minute</w:t>
+      </w:r>
+      <w:r>
+        <w:t xml:space="preserve"> timer in which the chair is reserved and cannot leave this state.</w:t>
+      </w:r>
+      <w:r>
+        <w:t xml:space="preserve"> To exit this state, either the user must scan their U-Card, returning the chair to the ‘in use’ state, or the timer can run out, returning to the ‘free’ state (because evidently the user hasn’t made it back in time from lunch, so their seat is now available).</w:t>
+      </w:r>
+    </w:p>
+    <w:p>
+      <w:r>
+        <w:t>From ‘free’, the chair can</w:t>
+      </w:r>
+      <w:r>
+        <w:t xml:space="preserve"> also</w:t>
+      </w:r>
+      <w:r>
+        <w:t xml:space="preserve"> change to the ‘booked’ state, which means that a user has reserved that seat through the website application. This initialises a </w:t>
+      </w:r>
+      <w:r>
+        <w:t>10-minute</w:t>
+      </w:r>
+      <w:r>
+        <w:t xml:space="preserve"> timer, allowing the user to get to the seat and scan their U-Card, changing the state of the chair to ‘in use’. If they fail to scan their U-Card within 10 minutes, the chair state reverts to ‘free’. A fifth administrator state was added to the state machine, allowing the chair to be declared </w:t>
+      </w:r>
+      <w:r>
+        <w:t>‘</w:t>
+      </w:r>
+      <w:r>
+        <w:t>broken</w:t>
+      </w:r>
+      <w:r>
+        <w:t xml:space="preserve">’ if an administrator U-Card is scanned and the leftmost button is pressed. Changing to this state then notifies the processing application that a chair is broken so it can be repaired – the only way out of this state is for an admin to once again scan their U-Card and press a button, </w:t>
+      </w:r>
+      <w:r>
+        <w:t xml:space="preserve">thereby </w:t>
+      </w:r>
+      <w:r>
+        <w:t>preventing the chair from being used when it is broken.</w:t>
+      </w:r>
+    </w:p>
+    <w:p>
+      <w:pPr>
         <w:rPr>
           <w:noProof/>
           <w:sz w:val="24"/>
           <w:szCs w:val="24"/>
         </w:rPr>
+      </w:pPr>
+    </w:p>
+    <w:p>
+      <w:pPr>
+        <w:rPr>
+          <w:noProof/>
+          <w:sz w:val="24"/>
+          <w:szCs w:val="24"/>
+        </w:rPr>
+      </w:pPr>
+      <w:r>
+        <w:rPr>
+          <w:noProof/>
+        </w:rPr>
+        <mc:AlternateContent>
+          <mc:Choice Requires="wps">
+            <w:drawing>
+              <wp:anchor distT="45720" distB="45720" distL="114300" distR="114300" simplePos="0" relativeHeight="251689984" behindDoc="0" locked="0" layoutInCell="1" allowOverlap="1" wp14:anchorId="5BB6CA12" wp14:editId="6D0CBD34">
+                <wp:simplePos x="0" y="0"/>
+                <wp:positionH relativeFrom="margin">
+                  <wp:posOffset>2113028</wp:posOffset>
+                </wp:positionH>
+                <wp:positionV relativeFrom="paragraph">
+                  <wp:posOffset>1664335</wp:posOffset>
+                </wp:positionV>
+                <wp:extent cx="1974850" cy="314325"/>
+                <wp:effectExtent l="0" t="0" r="0" b="0"/>
+                <wp:wrapThrough wrapText="bothSides">
+                  <wp:wrapPolygon edited="0">
+                    <wp:start x="625" y="0"/>
+                    <wp:lineTo x="625" y="19636"/>
+                    <wp:lineTo x="20836" y="19636"/>
+                    <wp:lineTo x="20836" y="0"/>
+                    <wp:lineTo x="625" y="0"/>
+                  </wp:wrapPolygon>
+                </wp:wrapThrough>
+                <wp:docPr id="14" name="Text Box 2"/>
+                <wp:cNvGraphicFramePr>
+                  <a:graphicFrameLocks xmlns:a="http://schemas.openxmlformats.org/drawingml/2006/main"/>
+                </wp:cNvGraphicFramePr>
+                <a:graphic xmlns:a="http://schemas.openxmlformats.org/drawingml/2006/main">
+                  <a:graphicData uri="http://schemas.microsoft.com/office/word/2010/wordprocessingShape">
+                    <wps:wsp>
+                      <wps:cNvSpPr txBox="1">
+                        <a:spLocks noChangeArrowheads="1"/>
+                      </wps:cNvSpPr>
+                      <wps:spPr bwMode="auto">
+                        <a:xfrm>
+                          <a:off x="0" y="0"/>
+                          <a:ext cx="1974850" cy="314325"/>
+                        </a:xfrm>
+                        <a:prstGeom prst="rect">
+                          <a:avLst/>
+                        </a:prstGeom>
+                        <a:noFill/>
+                        <a:ln w="9525">
+                          <a:noFill/>
+                          <a:miter lim="800000"/>
+                          <a:headEnd/>
+                          <a:tailEnd/>
+                        </a:ln>
+                      </wps:spPr>
+                      <wps:txbx>
+                        <w:txbxContent>
+                          <w:p>
+                            <w:pPr>
+                              <w:rPr>
+                                <w:i/>
+                                <w:iCs/>
+                              </w:rPr>
+                            </w:pPr>
+                            <w:r>
+                              <w:rPr>
+                                <w:i/>
+                                <w:iCs/>
+                              </w:rPr>
+                              <w:t xml:space="preserve">M5Stack </w:t>
+                            </w:r>
+                            <w:r>
+                              <w:rPr>
+                                <w:i/>
+                                <w:iCs/>
+                              </w:rPr>
+                              <w:t>MQTT Logic Diagram</w:t>
+                            </w:r>
+                            <w:r>
+                              <w:rPr>
+                                <w:i/>
+                                <w:iCs/>
+                              </w:rPr>
+                              <w:t xml:space="preserve"> </w:t>
+                            </w:r>
+                          </w:p>
+                        </w:txbxContent>
+                      </wps:txbx>
+                      <wps:bodyPr rot="0" vert="horz" wrap="square" lIns="91440" tIns="45720" rIns="91440" bIns="45720" anchor="t" anchorCtr="0">
+                        <a:noAutofit/>
+                      </wps:bodyPr>
+                    </wps:wsp>
+                  </a:graphicData>
+                </a:graphic>
+                <wp14:sizeRelH relativeFrom="margin">
+                  <wp14:pctWidth>0</wp14:pctWidth>
+                </wp14:sizeRelH>
+                <wp14:sizeRelV relativeFrom="margin">
+                  <wp14:pctHeight>0</wp14:pctHeight>
+                </wp14:sizeRelV>
+              </wp:anchor>
+            </w:drawing>
+          </mc:Choice>
+          <mc:Fallback>
+            <w:pict>
+              <v:shape w14:anchorId="5BB6CA12" id="_x0000_s1027" type="#_x0000_t202" style="position:absolute;margin-left:166.4pt;margin-top:131.05pt;width:155.5pt;height:24.75pt;z-index:251689984;visibility:visible;mso-wrap-style:square;mso-width-percent:0;mso-height-percent:0;mso-wrap-distance-left:9pt;mso-wrap-distance-top:3.6pt;mso-wrap-distance-right:9pt;mso-wrap-distance-bottom:3.6pt;mso-position-horizontal:absolute;mso-position-horizontal-relative:margin;mso-position-vertical:absolute;mso-position-vertical-relative:text;mso-width-percent:0;mso-height-percent:0;mso-width-relative:margin;mso-height-relative:margin;v-text-anchor:top" o:gfxdata="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" filled="f" stroked="f">
+                <v:textbox>
+                  <w:txbxContent>
+                    <w:p>
+                      <w:pPr>
+                        <w:rPr>
+                          <w:i/>
+                          <w:iCs/>
+                        </w:rPr>
+                      </w:pPr>
+                      <w:r>
+                        <w:rPr>
+                          <w:i/>
+                          <w:iCs/>
+                        </w:rPr>
+                        <w:t xml:space="preserve">M5Stack </w:t>
+                      </w:r>
+                      <w:r>
+                        <w:rPr>
+                          <w:i/>
+                          <w:iCs/>
+                        </w:rPr>
+                        <w:t>MQTT Logic Diagram</w:t>
+                      </w:r>
+                      <w:r>
+                        <w:rPr>
+                          <w:i/>
+                          <w:iCs/>
+                        </w:rPr>
+                        <w:t xml:space="preserve"> </w:t>
+                      </w:r>
+                    </w:p>
+                  </w:txbxContent>
+                </v:textbox>
+                <w10:wrap type="through" anchorx="margin"/>
+              </v:shape>
+            </w:pict>
+          </mc:Fallback>
+        </mc:AlternateContent>
+      </w:r>
+      <w:r>
+        <w:rPr>
+          <w:noProof/>
+          <w:sz w:val="24"/>
+          <w:szCs w:val="24"/>
+        </w:rPr>
         <w:drawing>
-          <wp:anchor distT="0" distB="0" distL="114300" distR="114300" simplePos="0" relativeHeight="251663360" behindDoc="0" locked="0" layoutInCell="1" allowOverlap="1" wp14:anchorId="69BB78EB" wp14:editId="56117355">
+          <wp:anchor distT="0" distB="0" distL="114300" distR="114300" simplePos="0" relativeHeight="251663360" behindDoc="0" locked="0" layoutInCell="1" allowOverlap="1" wp14:anchorId="69BB78EB" wp14:editId="21742913">
             <wp:simplePos x="0" y="0"/>
             <wp:positionH relativeFrom="margin">
               <wp:align>center</wp:align>
             </wp:positionH>
             <wp:positionV relativeFrom="paragraph">
-              <wp:posOffset>1777365</wp:posOffset>
+              <wp:posOffset>970</wp:posOffset>
             </wp:positionV>
             <wp:extent cx="6010275" cy="1699895"/>
             <wp:effectExtent l="0" t="0" r="9525" b="0"/>
@@ -1563,47 +1602,46 @@
           </wp:anchor>
         </w:drawing>
       </w:r>
-      <w:r>
-        <w:t xml:space="preserve">The M5 Stack subsystem is responsible for detecting the current state of the chair </w:t>
-      </w:r>
-      <w:r>
-        <w:t xml:space="preserve">and </w:t>
-      </w:r>
-      <w:r>
-        <w:t>displaying it</w:t>
-      </w:r>
-      <w:r>
-        <w:t xml:space="preserve">, which is determined by following the above state machine diagram. </w:t>
-      </w:r>
-      <w:r>
-        <w:t>The</w:t>
-      </w:r>
-      <w:r>
-        <w:t xml:space="preserve"> stack</w:t>
-      </w:r>
-      <w:r>
-        <w:t xml:space="preserve"> initialises at the black circle then moves to free, then stays in free until one of the stated conditions is met</w:t>
-      </w:r>
-      <w:r>
-        <w:t xml:space="preserve">. It can only then move between the states which are connected by the arrows shown above (e.g. it cannot move from ‘booked’ to ‘at lunch’ directly). Once it changes between two states, it then publishes </w:t>
-      </w:r>
-      <w:proofErr w:type="spellStart"/>
-      <w:proofErr w:type="gramStart"/>
-      <w:r>
-        <w:t>it’s</w:t>
-      </w:r>
-      <w:proofErr w:type="spellEnd"/>
-      <w:proofErr w:type="gramEnd"/>
-      <w:r>
-        <w:t xml:space="preserve"> new state to the MQTT </w:t>
-      </w:r>
-      <w:proofErr w:type="spellStart"/>
-      <w:r>
-        <w:t>websocket</w:t>
-      </w:r>
-      <w:proofErr w:type="spellEnd"/>
-      <w:r>
-        <w:t xml:space="preserve"> (which the web client receives and updates on the website and within the database). This can be seen in the diagram below where a condition is met, the state is changed and published to MQTT, and then the stack loops through its new state until another condition is met and the state changes again.</w:t>
+    </w:p>
+    <w:p>
+      <w:pPr>
+        <w:rPr>
+          <w:noProof/>
+          <w:sz w:val="24"/>
+          <w:szCs w:val="24"/>
+        </w:rPr>
+      </w:pPr>
+      <w:r>
+        <w:rPr>
+          <w:noProof/>
+          <w:sz w:val="24"/>
+          <w:szCs w:val="24"/>
+        </w:rPr>
+        <w:t>When</w:t>
+      </w:r>
+      <w:r>
+        <w:t xml:space="preserve"> </w:t>
+      </w:r>
+      <w:r>
+        <w:t>the stack</w:t>
+      </w:r>
+      <w:r>
+        <w:t xml:space="preserve"> changes between two states, it publishes its new state to the MQTT </w:t>
+      </w:r>
+      <w:r>
+        <w:t>WebSocket</w:t>
+      </w:r>
+      <w:r>
+        <w:t xml:space="preserve"> (which the web client receives and updates on the website and within the database). This can be seen in the diagram </w:t>
+      </w:r>
+      <w:r>
+        <w:t>above</w:t>
+      </w:r>
+      <w:r>
+        <w:t>;</w:t>
+      </w:r>
+      <w:r>
+        <w:t xml:space="preserve"> where a condition is met, the state is changed and published to MQTT, and then the stack loops through its new state until another condition is met and the state changes again.</w:t>
       </w:r>
     </w:p>
     <w:p>
@@ -1611,22 +1649,74 @@
         <w:t xml:space="preserve">The </w:t>
       </w:r>
       <w:r>
-        <w:t xml:space="preserve">stack can also receive information from the website and send information to the processing application. Both of these are compartmentalised and it is only able to receive the ‘booked’ command from the website when it is in ‘free’ mode (as dictated by the state machine), and it will </w:t>
-      </w:r>
-      <w:r>
-        <w:lastRenderedPageBreak/>
-        <w:t>only send out information to the processing application when it enters the ‘broken’ state (this is also achieved through the use of MQTT).</w:t>
-      </w:r>
-    </w:p>
-    <w:p>
-      <w:pPr>
-        <w:rPr>
-          <w:b/>
-          <w:bCs/>
-          <w:sz w:val="24"/>
-          <w:szCs w:val="24"/>
-        </w:rPr>
-      </w:pPr>
+        <w:t>stack can also receive information from the website and send information to the processing application. Both of these are compartmentalised and it is only able to receive the ‘booked’ command from the website when it is in ‘free’ mode (as dictated by the state machine), and it will only send out information to the processing application when it enters the ‘broken’ state (this is also achieved through the use of MQTT).</w:t>
+      </w:r>
+    </w:p>
+    <w:p>
+      <w:r>
+        <w:t xml:space="preserve">In terms of Object-Oriented design, the code for the stack itself is written in C/C++ in a functional way, but in terms of the entire system the stack in itself is very much a Stack </w:t>
+      </w:r>
+      <w:r>
+        <w:t>object</w:t>
+      </w:r>
+      <w:r>
+        <w:t>, which has an id and a state which can be passed around and stored by the processing and web applications.</w:t>
+      </w:r>
+    </w:p>
+    <w:p>
+      <w:r>
+        <w:rPr>
+          <w:b/>
+          <w:bCs/>
+          <w:sz w:val="24"/>
+          <w:szCs w:val="24"/>
+        </w:rPr>
+        <w:t>1c</w:t>
+      </w:r>
+      <w:r>
+        <w:rPr>
+          <w:b/>
+          <w:bCs/>
+          <w:sz w:val="24"/>
+          <w:szCs w:val="24"/>
+        </w:rPr>
+        <w:t xml:space="preserve">) </w:t>
+      </w:r>
+      <w:r>
+        <w:rPr>
+          <w:b/>
+          <w:bCs/>
+          <w:sz w:val="24"/>
+          <w:szCs w:val="24"/>
+        </w:rPr>
+        <w:t>Requirements of key sub-systems (in the form of selected user stories)</w:t>
+      </w:r>
+      <w:r>
+        <w:rPr>
+          <w:sz w:val="24"/>
+          <w:szCs w:val="24"/>
+        </w:rPr>
+        <w:t xml:space="preserve"> </w:t>
+      </w:r>
+    </w:p>
+    <w:p>
+      <w:pPr>
+        <w:rPr>
+          <w:b/>
+          <w:bCs/>
+          <w:sz w:val="24"/>
+          <w:szCs w:val="24"/>
+        </w:rPr>
+      </w:pPr>
+      <w:r>
+        <w:rPr>
+          <w:b/>
+          <w:bCs/>
+          <w:sz w:val="24"/>
+          <w:szCs w:val="24"/>
+        </w:rPr>
+        <w:t>1</w:t>
+      </w:r>
       <w:r>
         <w:rPr>
           <w:b/>
@@ -2019,22 +2109,22 @@
         <mc:AlternateContent>
           <mc:Choice Requires="wps">
             <w:drawing>
-              <wp:anchor distT="45720" distB="45720" distL="114300" distR="114300" simplePos="0" relativeHeight="251687936" behindDoc="0" locked="0" layoutInCell="1" allowOverlap="1" wp14:anchorId="44B5B0E2" wp14:editId="77E90DCA">
+              <wp:anchor distT="45720" distB="45720" distL="114300" distR="114300" simplePos="0" relativeHeight="251687936" behindDoc="0" locked="0" layoutInCell="1" allowOverlap="1" wp14:anchorId="44B5B0E2" wp14:editId="2F270595">
                 <wp:simplePos x="0" y="0"/>
                 <wp:positionH relativeFrom="margin">
-                  <wp:posOffset>1955993</wp:posOffset>
+                  <wp:posOffset>1560830</wp:posOffset>
                 </wp:positionH>
                 <wp:positionV relativeFrom="paragraph">
-                  <wp:posOffset>199639</wp:posOffset>
+                  <wp:posOffset>201295</wp:posOffset>
                 </wp:positionV>
-                <wp:extent cx="1693545" cy="314325"/>
-                <wp:effectExtent l="0" t="0" r="1905" b="9525"/>
+                <wp:extent cx="2440940" cy="314325"/>
+                <wp:effectExtent l="0" t="0" r="0" b="9525"/>
                 <wp:wrapThrough wrapText="bothSides">
                   <wp:wrapPolygon edited="0">
                     <wp:start x="0" y="0"/>
                     <wp:lineTo x="0" y="20945"/>
-                    <wp:lineTo x="21381" y="20945"/>
-                    <wp:lineTo x="21381" y="0"/>
+                    <wp:lineTo x="21409" y="20945"/>
+                    <wp:lineTo x="21409" y="0"/>
                     <wp:lineTo x="0" y="0"/>
                   </wp:wrapPolygon>
                 </wp:wrapThrough>
@@ -2051,7 +2141,7 @@
                       <wps:spPr bwMode="auto">
                         <a:xfrm>
                           <a:off x="0" y="0"/>
-                          <a:ext cx="1693545" cy="314325"/>
+                          <a:ext cx="2440940" cy="314325"/>
                         </a:xfrm>
                         <a:prstGeom prst="rect">
                           <a:avLst/>
@@ -2080,21 +2170,21 @@
                                 <w:i/>
                                 <w:iCs/>
                               </w:rPr>
-                              <w:t xml:space="preserve">M5Stack </w:t>
+                              <w:t xml:space="preserve">M5Stack Initial </w:t>
                             </w:r>
                             <w:r>
                               <w:rPr>
                                 <w:i/>
                                 <w:iCs/>
                               </w:rPr>
-                              <w:t>Initial UI Designs</w:t>
+                              <w:t>User Interface</w:t>
                             </w:r>
                             <w:r>
                               <w:rPr>
                                 <w:i/>
                                 <w:iCs/>
                               </w:rPr>
-                              <w:t xml:space="preserve"> </w:t>
+                              <w:t xml:space="preserve"> Designs </w:t>
                             </w:r>
                           </w:p>
                         </w:txbxContent>
@@ -2116,7 +2206,7 @@
           </mc:Choice>
           <mc:Fallback>
             <w:pict>
-              <v:shape w14:anchorId="44B5B0E2" id="_x0000_s1027" type="#_x0000_t202" style="position:absolute;margin-left:154pt;margin-top:15.7pt;width:133.35pt;height:24.75pt;z-index:251687936;visibility:visible;mso-wrap-style:square;mso-width-percent:0;mso-height-percent:0;mso-wrap-distance-left:9pt;mso-wrap-distance-top:3.6pt;mso-wrap-distance-right:9pt;mso-wrap-distance-bottom:3.6pt;mso-position-horizontal:absolute;mso-position-horizontal-relative:margin;mso-position-vertical:absolute;mso-position-vertical-relative:text;mso-width-percent:0;mso-height-percent:0;mso-width-relative:margin;mso-height-relative:margin;v-text-anchor:top" o:gfxdata="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" stroked="f">
+              <v:shape w14:anchorId="44B5B0E2" id="_x0000_s1028" type="#_x0000_t202" style="position:absolute;margin-left:122.9pt;margin-top:15.85pt;width:192.2pt;height:24.75pt;z-index:251687936;visibility:visible;mso-wrap-style:square;mso-width-percent:0;mso-height-percent:0;mso-wrap-distance-left:9pt;mso-wrap-distance-top:3.6pt;mso-wrap-distance-right:9pt;mso-wrap-distance-bottom:3.6pt;mso-position-horizontal:absolute;mso-position-horizontal-relative:margin;mso-position-vertical:absolute;mso-position-vertical-relative:text;mso-width-percent:0;mso-height-percent:0;mso-width-relative:margin;mso-height-relative:margin;v-text-anchor:top" o:gfxdata="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" stroked="f">
                 <v:textbox>
                   <w:txbxContent>
                     <w:p>
@@ -2131,21 +2221,21 @@
                           <w:i/>
                           <w:iCs/>
                         </w:rPr>
-                        <w:t xml:space="preserve">M5Stack </w:t>
+                        <w:t xml:space="preserve">M5Stack Initial </w:t>
                       </w:r>
                       <w:r>
                         <w:rPr>
                           <w:i/>
                           <w:iCs/>
                         </w:rPr>
-                        <w:t>Initial UI Designs</w:t>
+                        <w:t>User Interface</w:t>
                       </w:r>
                       <w:r>
                         <w:rPr>
                           <w:i/>
                           <w:iCs/>
                         </w:rPr>
-                        <w:t xml:space="preserve"> </w:t>
+                        <w:t xml:space="preserve"> Designs </w:t>
                       </w:r>
                     </w:p>
                   </w:txbxContent>
@@ -2162,17 +2252,935 @@
         <w:tabs>
           <w:tab w:val="left" w:pos="1803"/>
         </w:tabs>
-        <w:rPr>
-          <w:sz w:val="32"/>
-          <w:szCs w:val="32"/>
-        </w:rPr>
-      </w:pPr>
-      <w:r>
-        <w:rPr>
-          <w:sz w:val="32"/>
-          <w:szCs w:val="32"/>
-        </w:rPr>
-        <w:tab/>
+      </w:pPr>
+    </w:p>
+    <w:p>
+      <w:pPr>
+        <w:tabs>
+          <w:tab w:val="left" w:pos="1803"/>
+        </w:tabs>
+      </w:pPr>
+      <w:r>
+        <w:t>The initial user interface designs for the M5 Stack were basic, simply indicating the current state with text and a unique colour so that the user could see the state of the chair</w:t>
+      </w:r>
+      <w:r>
+        <w:t xml:space="preserve"> </w:t>
+      </w:r>
+      <w:r>
+        <w:t>from a distance</w:t>
+      </w:r>
+      <w:r>
+        <w:t xml:space="preserve">. The ‘lunch’ and ‘booked’ states also had timers counting down to indicate the time left in that state – </w:t>
+      </w:r>
+      <w:r>
+        <w:lastRenderedPageBreak/>
+        <w:t xml:space="preserve">both reverted back to free if the timers </w:t>
+      </w:r>
+      <w:r>
+        <w:t>expired</w:t>
+      </w:r>
+      <w:r>
+        <w:t xml:space="preserve"> without any user input.</w:t>
+      </w:r>
+      <w:r>
+        <w:t xml:space="preserve"> As is included in the state machine, the lunch and booked states are designed for the user to be able to scan their U-Card to </w:t>
+      </w:r>
+      <w:r>
+        <w:t>access that chair but as a temporary measure</w:t>
+      </w:r>
+      <w:r>
+        <w:t xml:space="preserve"> for the initial design</w:t>
+      </w:r>
+      <w:r>
+        <w:t>, the user simply ha</w:t>
+      </w:r>
+      <w:r>
+        <w:t>d</w:t>
+      </w:r>
+      <w:r>
+        <w:t xml:space="preserve"> to press the left-most button to access it.</w:t>
+      </w:r>
+    </w:p>
+    <w:p>
+      <w:pPr>
+        <w:tabs>
+          <w:tab w:val="left" w:pos="1803"/>
+        </w:tabs>
+        <w:rPr>
+          <w:b/>
+          <w:bCs/>
+          <w:u w:val="double"/>
+        </w:rPr>
+      </w:pPr>
+      <w:r>
+        <w:rPr>
+          <w:b/>
+          <w:bCs/>
+        </w:rPr>
+        <w:t>Add real pictures of latest designs – with date/time, chair id/ lunch prompt</w:t>
+      </w:r>
+    </w:p>
+    <w:p>
+      <w:pPr>
+        <w:tabs>
+          <w:tab w:val="left" w:pos="1803"/>
+        </w:tabs>
+        <w:rPr>
+          <w:b/>
+          <w:bCs/>
+          <w:u w:val="double"/>
+        </w:rPr>
+      </w:pPr>
+      <w:r>
+        <w:rPr>
+          <w:b/>
+          <w:bCs/>
+        </w:rPr>
+        <w:t>(Also insert pictures from video demonstration?)</w:t>
+      </w:r>
+    </w:p>
+    <w:p>
+      <w:pPr>
+        <w:tabs>
+          <w:tab w:val="left" w:pos="1803"/>
+        </w:tabs>
+        <w:rPr>
+          <w:i/>
+          <w:iCs/>
+          <w:u w:val="single"/>
+        </w:rPr>
+      </w:pPr>
+      <w:r>
+        <w:rPr>
+          <w:i/>
+          <w:iCs/>
+          <w:u w:val="single"/>
+        </w:rPr>
+        <w:t>Later versions of the UI include a time/date in the corner, along with each chair id which allows administrators to know the chairs intended location within a room</w:t>
+      </w:r>
+      <w:r>
+        <w:t xml:space="preserve"> (by checking against the web/processing app).</w:t>
+      </w:r>
+      <w:r>
+        <w:t xml:space="preserve"> </w:t>
+      </w:r>
+      <w:r>
+        <w:rPr>
+          <w:i/>
+          <w:iCs/>
+          <w:u w:val="single"/>
+        </w:rPr>
+        <w:t>A prompt on the ‘in use’ screen also tells the user that they can start their lunch break by pressing the leftmost button</w:t>
+      </w:r>
+      <w:r>
+        <w:rPr>
+          <w:i/>
+          <w:iCs/>
+          <w:u w:val="single"/>
+        </w:rPr>
+        <w:t>.</w:t>
+      </w:r>
+      <w:r>
+        <w:t xml:space="preserve"> Implementing an RFID scanner was attempted to add the ability to scan a U-Card so it could be accessed from the ‘lunch’ and ‘booked’ states, however this proved exceptionally difficult. </w:t>
+      </w:r>
+      <w:r>
+        <w:rPr>
+          <w:i/>
+          <w:iCs/>
+          <w:u w:val="single"/>
+        </w:rPr>
+        <w:t>As a more suitable temporary measure, a unique combination of button presses</w:t>
+      </w:r>
+      <w:r>
+        <w:rPr>
+          <w:i/>
+          <w:iCs/>
+          <w:u w:val="single"/>
+        </w:rPr>
+        <w:t xml:space="preserve">, which is sent to their account on the web app, </w:t>
+      </w:r>
+      <w:r>
+        <w:rPr>
+          <w:i/>
+          <w:iCs/>
+          <w:u w:val="single"/>
+        </w:rPr>
+        <w:t>is now required by the user</w:t>
+      </w:r>
+      <w:r>
+        <w:rPr>
+          <w:i/>
+          <w:iCs/>
+          <w:u w:val="single"/>
+        </w:rPr>
+        <w:t xml:space="preserve"> to disable these states.</w:t>
+      </w:r>
+    </w:p>
+    <w:p>
+      <w:pPr>
+        <w:tabs>
+          <w:tab w:val="left" w:pos="1803"/>
+        </w:tabs>
+        <w:rPr>
+          <w:b/>
+          <w:bCs/>
+        </w:rPr>
+      </w:pPr>
+      <w:r>
+        <w:rPr>
+          <w:b/>
+          <w:bCs/>
+        </w:rPr>
+        <w:t>Add picture of ‘broken’ state</w:t>
+      </w:r>
+    </w:p>
+    <w:p>
+      <w:pPr>
+        <w:tabs>
+          <w:tab w:val="left" w:pos="1803"/>
+        </w:tabs>
+        <w:rPr>
+          <w:b/>
+          <w:bCs/>
+        </w:rPr>
+      </w:pPr>
+      <w:r>
+        <w:rPr>
+          <w:i/>
+          <w:iCs/>
+          <w:u w:val="single"/>
+        </w:rPr>
+        <w:t xml:space="preserve">As a later design change, we also added in the fifth state of ‘broken’, which allows an administrator to scan their U-Card, press a button and report the chair as broken to the processing application (so they can arrange for it to be repaired). </w:t>
+      </w:r>
+      <w:r>
+        <w:rPr>
+          <w:b/>
+          <w:bCs/>
+          <w:color w:val="FF0000"/>
+        </w:rPr>
+        <w:t>USER STORY</w:t>
+      </w:r>
+    </w:p>
+    <w:p>
+      <w:pPr>
+        <w:tabs>
+          <w:tab w:val="left" w:pos="1803"/>
+        </w:tabs>
+        <w:rPr>
+          <w:b/>
+          <w:bCs/>
+        </w:rPr>
+      </w:pPr>
+      <w:r>
+        <w:rPr>
+          <w:b/>
+          <w:bCs/>
+        </w:rPr>
+        <w:t>Add picture of ‘setup’ state (if we decide to do it)</w:t>
+      </w:r>
+    </w:p>
+    <w:p>
+      <w:pPr>
+        <w:tabs>
+          <w:tab w:val="left" w:pos="1803"/>
+        </w:tabs>
+      </w:pPr>
+      <w:r>
+        <w:rPr>
+          <w:i/>
+          <w:iCs/>
+          <w:u w:val="single"/>
+        </w:rPr>
+        <w:t>Finally, so that the stacks could be more ‘plug and play’ and the id isn’t hard-coded, we created a sixth ‘setup’ mode which the stack initialises in to</w:t>
+      </w:r>
+      <w:r>
+        <w:rPr>
+          <w:i/>
+          <w:iCs/>
+          <w:u w:val="single"/>
+        </w:rPr>
+        <w:t>, allowing an administrator to set the 8 digit chair id. This screen will only show on first use, so every other time the stack starts it will go straight to the ‘free’ state.</w:t>
+      </w:r>
+      <w:r>
+        <w:t xml:space="preserve">   </w:t>
+      </w:r>
+      <w:r>
+        <w:rPr>
+          <w:b/>
+          <w:bCs/>
+          <w:color w:val="FF0000"/>
+        </w:rPr>
+        <w:t>USER STORY</w:t>
+      </w:r>
+    </w:p>
+    <w:p>
+      <w:r>
+        <w:rPr>
+          <w:b/>
+          <w:bCs/>
+          <w:sz w:val="24"/>
+          <w:szCs w:val="24"/>
+        </w:rPr>
+        <w:t>2a</w:t>
+      </w:r>
+      <w:r>
+        <w:rPr>
+          <w:b/>
+          <w:bCs/>
+          <w:sz w:val="24"/>
+          <w:szCs w:val="24"/>
+        </w:rPr>
+        <w:t xml:space="preserve">) </w:t>
+      </w:r>
+      <w:r>
+        <w:rPr>
+          <w:b/>
+          <w:bCs/>
+          <w:sz w:val="24"/>
+          <w:szCs w:val="24"/>
+        </w:rPr>
+        <w:t>Breakdown of project into sprints (showing the users stories implemented in each).</w:t>
+      </w:r>
+    </w:p>
+    <w:p>
+      <w:pPr>
+        <w:tabs>
+          <w:tab w:val="left" w:pos="1803"/>
+        </w:tabs>
+        <w:rPr>
+          <w:b/>
+          <w:bCs/>
+        </w:rPr>
+      </w:pPr>
+      <w:r>
+        <w:rPr>
+          <w:b/>
+          <w:bCs/>
+        </w:rPr>
+        <w:t>SPRINT 1:</w:t>
+      </w:r>
+    </w:p>
+    <w:p>
+      <w:pPr>
+        <w:pStyle w:val="ListParagraph"/>
+        <w:numPr>
+          <w:ilvl w:val="0"/>
+          <w:numId w:val="2"/>
+        </w:numPr>
+        <w:tabs>
+          <w:tab w:val="left" w:pos="1803"/>
+        </w:tabs>
+      </w:pPr>
+      <w:r>
+        <w:t>Deciding on the stack functionality, the different states and how it could move between them.</w:t>
+      </w:r>
+    </w:p>
+    <w:p>
+      <w:pPr>
+        <w:pStyle w:val="ListParagraph"/>
+        <w:numPr>
+          <w:ilvl w:val="0"/>
+          <w:numId w:val="2"/>
+        </w:numPr>
+        <w:tabs>
+          <w:tab w:val="left" w:pos="1803"/>
+        </w:tabs>
+      </w:pPr>
+      <w:r>
+        <w:t>Drawing up wireframes</w:t>
+      </w:r>
+      <w:r>
+        <w:t xml:space="preserve"> + creating a paper prototype for the stack on the back of a chair</w:t>
+      </w:r>
+    </w:p>
+    <w:p>
+      <w:pPr>
+        <w:pStyle w:val="ListParagraph"/>
+        <w:numPr>
+          <w:ilvl w:val="0"/>
+          <w:numId w:val="2"/>
+        </w:numPr>
+      </w:pPr>
+      <w:r>
+        <w:t>Wrote initial code to d</w:t>
+      </w:r>
+      <w:r>
+        <w:t>isplay different chair statuses and publish/subscribe to MQTT</w:t>
+      </w:r>
+      <w:r>
+        <w:t xml:space="preserve"> so the web app could initialise ‘booked’ state</w:t>
+      </w:r>
+      <w:r>
+        <w:t>, with button functionality for lunch</w:t>
+      </w:r>
+    </w:p>
+    <w:p>
+      <w:pPr>
+        <w:pStyle w:val="ListParagraph"/>
+        <w:numPr>
+          <w:ilvl w:val="0"/>
+          <w:numId w:val="2"/>
+        </w:numPr>
+      </w:pPr>
+      <w:r>
+        <w:t>Issues to improve for next SPRINT</w:t>
+      </w:r>
+    </w:p>
+    <w:p>
+      <w:pPr>
+        <w:pStyle w:val="ListParagraph"/>
+        <w:numPr>
+          <w:ilvl w:val="1"/>
+          <w:numId w:val="2"/>
+        </w:numPr>
+      </w:pPr>
+      <w:r>
+        <w:t>Long delay between publishing and changing states, change so that MQTT status takes precedence and is only published to when state is changed</w:t>
+      </w:r>
+      <w:r>
+        <w:t xml:space="preserve"> (details in m5 documentation document)</w:t>
+      </w:r>
+    </w:p>
+    <w:p>
+      <w:pPr>
+        <w:pStyle w:val="ListParagraph"/>
+        <w:numPr>
+          <w:ilvl w:val="1"/>
+          <w:numId w:val="2"/>
+        </w:numPr>
+      </w:pPr>
+      <w:r>
+        <w:t>Add booking, is use and at lunch timers which display on screen</w:t>
+      </w:r>
+    </w:p>
+    <w:p>
+      <w:pPr>
+        <w:pStyle w:val="ListParagraph"/>
+        <w:numPr>
+          <w:ilvl w:val="1"/>
+          <w:numId w:val="2"/>
+        </w:numPr>
+      </w:pPr>
+      <w:r>
+        <w:t>Design state machine for M5 Stack system</w:t>
+      </w:r>
+    </w:p>
+    <w:p>
+      <w:pPr>
+        <w:tabs>
+          <w:tab w:val="left" w:pos="1803"/>
+        </w:tabs>
+        <w:rPr>
+          <w:b/>
+          <w:bCs/>
+        </w:rPr>
+      </w:pPr>
+      <w:r>
+        <w:rPr>
+          <w:b/>
+          <w:bCs/>
+        </w:rPr>
+        <w:t>SPRINT 2:</w:t>
+      </w:r>
+    </w:p>
+    <w:p>
+      <w:pPr>
+        <w:pStyle w:val="ListParagraph"/>
+        <w:numPr>
+          <w:ilvl w:val="0"/>
+          <w:numId w:val="2"/>
+        </w:numPr>
+        <w:tabs>
+          <w:tab w:val="left" w:pos="1803"/>
+        </w:tabs>
+        <w:rPr>
+          <w:b/>
+          <w:bCs/>
+        </w:rPr>
+      </w:pPr>
+      <w:r>
+        <w:t>Drew a formal version of the M5 Stack state machine so that its functionality was clear to the rest of the team (some confusion over the exact functionality)</w:t>
+      </w:r>
+    </w:p>
+    <w:p>
+      <w:pPr>
+        <w:pStyle w:val="ListParagraph"/>
+        <w:numPr>
+          <w:ilvl w:val="0"/>
+          <w:numId w:val="2"/>
+        </w:numPr>
+        <w:tabs>
+          <w:tab w:val="left" w:pos="1803"/>
+        </w:tabs>
+        <w:rPr>
+          <w:b/>
+          <w:bCs/>
+        </w:rPr>
+      </w:pPr>
+      <w:r>
+        <w:lastRenderedPageBreak/>
+        <w:t>Refactored code to follow the state machine (meant that stack didn’t have to publish state, read in the new state, and then change state which fixed the delay</w:t>
+      </w:r>
+      <w:r>
+        <w:t xml:space="preserve"> – now follows the M5Stack MQTT logic diagram</w:t>
+      </w:r>
+      <w:r>
+        <w:t>)</w:t>
+      </w:r>
+    </w:p>
+    <w:p>
+      <w:pPr>
+        <w:pStyle w:val="ListParagraph"/>
+        <w:numPr>
+          <w:ilvl w:val="0"/>
+          <w:numId w:val="2"/>
+        </w:numPr>
+        <w:tabs>
+          <w:tab w:val="left" w:pos="1803"/>
+        </w:tabs>
+        <w:rPr>
+          <w:b/>
+          <w:bCs/>
+        </w:rPr>
+      </w:pPr>
+      <w:r>
+        <w:t>Added the BOOKED and LUNCH timers to the screen – user interface now looked like the UI initial diagrams</w:t>
+      </w:r>
+    </w:p>
+    <w:p>
+      <w:pPr>
+        <w:pStyle w:val="ListParagraph"/>
+        <w:numPr>
+          <w:ilvl w:val="0"/>
+          <w:numId w:val="2"/>
+        </w:numPr>
+        <w:tabs>
+          <w:tab w:val="left" w:pos="1803"/>
+        </w:tabs>
+        <w:rPr>
+          <w:b/>
+          <w:bCs/>
+        </w:rPr>
+      </w:pPr>
+      <w:r>
+        <w:t>Issues to improve for next SPRINT:</w:t>
+      </w:r>
+    </w:p>
+    <w:p>
+      <w:pPr>
+        <w:pStyle w:val="ListParagraph"/>
+        <w:numPr>
+          <w:ilvl w:val="1"/>
+          <w:numId w:val="2"/>
+        </w:numPr>
+        <w:tabs>
+          <w:tab w:val="left" w:pos="1803"/>
+        </w:tabs>
+        <w:rPr>
+          <w:b/>
+          <w:bCs/>
+        </w:rPr>
+      </w:pPr>
+      <w:r>
+        <w:t>‘in use’ mode only changes based on instantaneous movement – want it to factor in previous movement as well so it stays in use while the user sits still</w:t>
+      </w:r>
+    </w:p>
+    <w:p>
+      <w:pPr>
+        <w:pStyle w:val="ListParagraph"/>
+        <w:numPr>
+          <w:ilvl w:val="1"/>
+          <w:numId w:val="2"/>
+        </w:numPr>
+        <w:tabs>
+          <w:tab w:val="left" w:pos="1803"/>
+        </w:tabs>
+        <w:rPr>
+          <w:b/>
+          <w:bCs/>
+        </w:rPr>
+      </w:pPr>
+      <w:r>
+        <w:t>Decide on JSON format for communication protocols</w:t>
+      </w:r>
+    </w:p>
+    <w:p>
+      <w:pPr>
+        <w:tabs>
+          <w:tab w:val="left" w:pos="1803"/>
+        </w:tabs>
+        <w:rPr>
+          <w:b/>
+          <w:bCs/>
+        </w:rPr>
+      </w:pPr>
+      <w:r>
+        <w:rPr>
+          <w:b/>
+          <w:bCs/>
+        </w:rPr>
+        <w:t xml:space="preserve">SPRINT </w:t>
+      </w:r>
+      <w:r>
+        <w:rPr>
+          <w:b/>
+          <w:bCs/>
+        </w:rPr>
+        <w:t>3</w:t>
+      </w:r>
+      <w:r>
+        <w:rPr>
+          <w:b/>
+          <w:bCs/>
+        </w:rPr>
+        <w:t>:</w:t>
+      </w:r>
+    </w:p>
+    <w:p>
+      <w:pPr>
+        <w:pStyle w:val="ListParagraph"/>
+        <w:numPr>
+          <w:ilvl w:val="0"/>
+          <w:numId w:val="2"/>
+        </w:numPr>
+        <w:tabs>
+          <w:tab w:val="left" w:pos="1803"/>
+        </w:tabs>
+      </w:pPr>
+      <w:r>
+        <w:t>Updated the M5 Stack state machine – user now scans U-card to return from booked and lunch</w:t>
+      </w:r>
+    </w:p>
+    <w:p>
+      <w:pPr>
+        <w:pStyle w:val="ListParagraph"/>
+        <w:numPr>
+          <w:ilvl w:val="0"/>
+          <w:numId w:val="2"/>
+        </w:numPr>
+        <w:tabs>
+          <w:tab w:val="left" w:pos="1803"/>
+        </w:tabs>
+      </w:pPr>
+      <w:r>
+        <w:t>Refactored the code so that the ‘in use’ state depends on a cumulative movement value (details in m5 documentation)</w:t>
+      </w:r>
+    </w:p>
+    <w:p>
+      <w:pPr>
+        <w:pStyle w:val="ListParagraph"/>
+        <w:numPr>
+          <w:ilvl w:val="0"/>
+          <w:numId w:val="2"/>
+        </w:numPr>
+        <w:tabs>
+          <w:tab w:val="left" w:pos="1803"/>
+        </w:tabs>
+      </w:pPr>
+      <w:r>
+        <w:t>Change MQTT publishing format to match the JSON format used by the web and processing applications</w:t>
+      </w:r>
+    </w:p>
+    <w:p>
+      <w:pPr>
+        <w:pStyle w:val="ListParagraph"/>
+        <w:numPr>
+          <w:ilvl w:val="0"/>
+          <w:numId w:val="2"/>
+        </w:numPr>
+        <w:tabs>
+          <w:tab w:val="left" w:pos="1803"/>
+        </w:tabs>
+      </w:pPr>
+    </w:p>
+    <w:p>
+      <w:pPr>
+        <w:tabs>
+          <w:tab w:val="left" w:pos="1803"/>
+        </w:tabs>
+        <w:rPr>
+          <w:b/>
+          <w:bCs/>
+        </w:rPr>
+      </w:pPr>
+      <w:r>
+        <w:rPr>
+          <w:b/>
+          <w:bCs/>
+        </w:rPr>
+        <w:t xml:space="preserve">SPRINT </w:t>
+      </w:r>
+      <w:r>
+        <w:rPr>
+          <w:b/>
+          <w:bCs/>
+        </w:rPr>
+        <w:t>4</w:t>
+      </w:r>
+      <w:r>
+        <w:rPr>
+          <w:b/>
+          <w:bCs/>
+        </w:rPr>
+        <w:t>:</w:t>
+      </w:r>
+    </w:p>
+    <w:p>
+      <w:pPr>
+        <w:pStyle w:val="ListParagraph"/>
+        <w:numPr>
+          <w:ilvl w:val="0"/>
+          <w:numId w:val="2"/>
+        </w:numPr>
+        <w:tabs>
+          <w:tab w:val="left" w:pos="1803"/>
+        </w:tabs>
+      </w:pPr>
+      <w:r>
+        <w:t xml:space="preserve">Added the ‘broken’ state to the state machine </w:t>
+      </w:r>
+      <w:r>
+        <w:rPr>
+          <w:i/>
+          <w:iCs/>
+          <w:u w:val="single"/>
+        </w:rPr>
+        <w:t>and wrote the code for the ‘broken’ state</w:t>
+      </w:r>
+    </w:p>
+    <w:p>
+      <w:pPr>
+        <w:pStyle w:val="ListParagraph"/>
+        <w:numPr>
+          <w:ilvl w:val="0"/>
+          <w:numId w:val="2"/>
+        </w:numPr>
+        <w:tabs>
+          <w:tab w:val="left" w:pos="1803"/>
+        </w:tabs>
+      </w:pPr>
+      <w:r>
+        <w:t>Started writing documentation for stack design process and current (final) design</w:t>
+      </w:r>
+    </w:p>
+    <w:p>
+      <w:pPr>
+        <w:tabs>
+          <w:tab w:val="left" w:pos="1803"/>
+        </w:tabs>
+        <w:rPr>
+          <w:b/>
+          <w:bCs/>
+        </w:rPr>
+      </w:pPr>
+      <w:r>
+        <w:rPr>
+          <w:b/>
+          <w:bCs/>
+        </w:rPr>
+        <w:t xml:space="preserve">SPRINT </w:t>
+      </w:r>
+      <w:r>
+        <w:rPr>
+          <w:b/>
+          <w:bCs/>
+        </w:rPr>
+        <w:t>5</w:t>
+      </w:r>
+      <w:r>
+        <w:rPr>
+          <w:b/>
+          <w:bCs/>
+        </w:rPr>
+        <w:t>:</w:t>
+      </w:r>
+    </w:p>
+    <w:p>
+      <w:pPr>
+        <w:pStyle w:val="ListParagraph"/>
+        <w:numPr>
+          <w:ilvl w:val="0"/>
+          <w:numId w:val="2"/>
+        </w:numPr>
+        <w:tabs>
+          <w:tab w:val="left" w:pos="1803"/>
+        </w:tabs>
+      </w:pPr>
+      <w:r>
+        <w:rPr>
+          <w:i/>
+          <w:iCs/>
+          <w:u w:val="single"/>
+        </w:rPr>
+        <w:t>Added a ‘setup’ mode to the state machine and the code?</w:t>
+      </w:r>
+    </w:p>
+    <w:p>
+      <w:pPr>
+        <w:pStyle w:val="ListParagraph"/>
+        <w:numPr>
+          <w:ilvl w:val="0"/>
+          <w:numId w:val="2"/>
+        </w:numPr>
+        <w:tabs>
+          <w:tab w:val="left" w:pos="1803"/>
+        </w:tabs>
+      </w:pPr>
+    </w:p>
+    <w:p>
+      <w:pPr>
+        <w:tabs>
+          <w:tab w:val="left" w:pos="1803"/>
+        </w:tabs>
+      </w:pPr>
+    </w:p>
+    <w:p>
+      <w:pPr>
+        <w:tabs>
+          <w:tab w:val="left" w:pos="1803"/>
+        </w:tabs>
+        <w:rPr>
+          <w:b/>
+          <w:bCs/>
+        </w:rPr>
+      </w:pPr>
+    </w:p>
+    <w:p>
+      <w:pPr>
+        <w:tabs>
+          <w:tab w:val="left" w:pos="1803"/>
+        </w:tabs>
+      </w:pPr>
+    </w:p>
+    <w:p>
+      <w:pPr>
+        <w:tabs>
+          <w:tab w:val="left" w:pos="1803"/>
+        </w:tabs>
+      </w:pPr>
+    </w:p>
+    <w:p>
+      <w:pPr>
+        <w:tabs>
+          <w:tab w:val="left" w:pos="1803"/>
+        </w:tabs>
+      </w:pPr>
+    </w:p>
+    <w:p>
+      <w:pPr>
+        <w:tabs>
+          <w:tab w:val="left" w:pos="1803"/>
+        </w:tabs>
+      </w:pPr>
+    </w:p>
+    <w:p>
+      <w:pPr>
+        <w:tabs>
+          <w:tab w:val="left" w:pos="1803"/>
+        </w:tabs>
+        <w:rPr>
+          <w:b/>
+          <w:bCs/>
+          <w:sz w:val="24"/>
+          <w:szCs w:val="24"/>
+        </w:rPr>
+      </w:pPr>
+    </w:p>
+    <w:p>
+      <w:pPr>
+        <w:tabs>
+          <w:tab w:val="left" w:pos="1803"/>
+        </w:tabs>
+        <w:rPr>
+          <w:b/>
+          <w:bCs/>
+          <w:sz w:val="24"/>
+          <w:szCs w:val="24"/>
+        </w:rPr>
+      </w:pPr>
+    </w:p>
+    <w:p>
+      <w:pPr>
+        <w:tabs>
+          <w:tab w:val="left" w:pos="1803"/>
+        </w:tabs>
+        <w:rPr>
+          <w:b/>
+          <w:bCs/>
+          <w:sz w:val="24"/>
+          <w:szCs w:val="24"/>
+        </w:rPr>
+      </w:pPr>
+      <w:r>
+        <w:rPr>
+          <w:b/>
+          <w:bCs/>
+          <w:sz w:val="24"/>
+          <w:szCs w:val="24"/>
+        </w:rPr>
+        <w:t>Future Work</w:t>
+      </w:r>
+    </w:p>
+    <w:p>
+      <w:pPr>
+        <w:pStyle w:val="ListParagraph"/>
+        <w:numPr>
+          <w:ilvl w:val="0"/>
+          <w:numId w:val="2"/>
+        </w:numPr>
+        <w:tabs>
+          <w:tab w:val="left" w:pos="1803"/>
+        </w:tabs>
+      </w:pPr>
+      <w:r>
+        <w:t>Studies will need to be conducted to determine the correct level of vibration detectio</w:t>
+      </w:r>
+      <w:r>
+        <w:t>n so that the chair stays in the ‘use’ state for the entire duration that a person is sitting in the chair. This is to avoid the undesirable situation of the chair reverting back to free while they are sitting still, or if they get up for a minute or two (which is partly solved using the cumulative movement values in the ‘use’ loop, but the numbers used are only estimates). The vibration detection limits could also vary with stack placement and from stack-to-stack, so this will also need to be investigated before a large scale installation is carried out.</w:t>
+      </w:r>
+    </w:p>
+    <w:p>
+      <w:pPr>
+        <w:pStyle w:val="ListParagraph"/>
+        <w:numPr>
+          <w:ilvl w:val="0"/>
+          <w:numId w:val="2"/>
+        </w:numPr>
+        <w:tabs>
+          <w:tab w:val="left" w:pos="1803"/>
+        </w:tabs>
+      </w:pPr>
+      <w:r>
+        <w:rPr>
+          <w:i/>
+          <w:iCs/>
+          <w:u w:val="single"/>
+        </w:rPr>
+        <w:lastRenderedPageBreak/>
+        <w:t>(IF WE DO THE SETUP MODE) Add the functionality to change the chair id by scanning an administrator U-card, entering setup mode and changing it (this may require the addition of a seventh ‘admin’ state.</w:t>
+      </w:r>
+    </w:p>
+    <w:p>
+      <w:pPr>
+        <w:pStyle w:val="ListParagraph"/>
+        <w:numPr>
+          <w:ilvl w:val="0"/>
+          <w:numId w:val="2"/>
+        </w:numPr>
+        <w:tabs>
+          <w:tab w:val="left" w:pos="1803"/>
+        </w:tabs>
+      </w:pPr>
+      <w:r>
+        <w:t xml:space="preserve">Change the ‘in use’ to ‘lunch’ state so that the leftmost button must be pressed twice to go to lunch (to prevent accidental pressing) – </w:t>
+      </w:r>
+      <w:r>
+        <w:rPr>
+          <w:b/>
+          <w:bCs/>
+          <w:color w:val="FF0000"/>
+        </w:rPr>
+        <w:t>CHANGED BECAUSE OF USER FEEDBACK IN A LATER SPRINT?</w:t>
       </w:r>
     </w:p>
     <w:sectPr>
@@ -2202,7 +3210,7 @@
         <w:rFonts w:ascii="Calibri" w:eastAsiaTheme="minorHAnsi" w:hAnsi="Calibri" w:cs="Calibri" w:hint="default"/>
       </w:rPr>
     </w:lvl>
-    <w:lvl w:ilvl="1" w:tplc="08090003" w:tentative="1">
+    <w:lvl w:ilvl="1" w:tplc="08090003">
       <w:start w:val="1"/>
       <w:numFmt w:val="bullet"/>
       <w:lvlText w:val="o"/>
@@ -2411,11 +3419,126 @@
       </w:rPr>
     </w:lvl>
   </w:abstractNum>
+  <w:abstractNum w:abstractNumId="2" w15:restartNumberingAfterBreak="0">
+    <w:nsid w:val="286D1CC4"/>
+    <w:multiLevelType w:val="hybridMultilevel"/>
+    <w:tmpl w:val="E0D26908"/>
+    <w:lvl w:ilvl="0" w:tplc="A5F2D054">
+      <w:numFmt w:val="bullet"/>
+      <w:lvlText w:val="-"/>
+      <w:lvlJc w:val="left"/>
+      <w:pPr>
+        <w:ind w:left="720" w:hanging="360"/>
+      </w:pPr>
+      <w:rPr>
+        <w:rFonts w:ascii="Calibri" w:eastAsiaTheme="minorHAnsi" w:hAnsi="Calibri" w:cs="Calibri" w:hint="default"/>
+      </w:rPr>
+    </w:lvl>
+    <w:lvl w:ilvl="1" w:tplc="08090003">
+      <w:start w:val="1"/>
+      <w:numFmt w:val="bullet"/>
+      <w:lvlText w:val="o"/>
+      <w:lvlJc w:val="left"/>
+      <w:pPr>
+        <w:ind w:left="1440" w:hanging="360"/>
+      </w:pPr>
+      <w:rPr>
+        <w:rFonts w:ascii="Courier New" w:hAnsi="Courier New" w:cs="Courier New" w:hint="default"/>
+      </w:rPr>
+    </w:lvl>
+    <w:lvl w:ilvl="2" w:tplc="08090005" w:tentative="1">
+      <w:start w:val="1"/>
+      <w:numFmt w:val="bullet"/>
+      <w:lvlText w:val=""/>
+      <w:lvlJc w:val="left"/>
+      <w:pPr>
+        <w:ind w:left="2160" w:hanging="360"/>
+      </w:pPr>
+      <w:rPr>
+        <w:rFonts w:ascii="Wingdings" w:hAnsi="Wingdings" w:hint="default"/>
+      </w:rPr>
+    </w:lvl>
+    <w:lvl w:ilvl="3" w:tplc="08090001" w:tentative="1">
+      <w:start w:val="1"/>
+      <w:numFmt w:val="bullet"/>
+      <w:lvlText w:val=""/>
+      <w:lvlJc w:val="left"/>
+      <w:pPr>
+        <w:ind w:left="2880" w:hanging="360"/>
+      </w:pPr>
+      <w:rPr>
+        <w:rFonts w:ascii="Symbol" w:hAnsi="Symbol" w:hint="default"/>
+      </w:rPr>
+    </w:lvl>
+    <w:lvl w:ilvl="4" w:tplc="08090003" w:tentative="1">
+      <w:start w:val="1"/>
+      <w:numFmt w:val="bullet"/>
+      <w:lvlText w:val="o"/>
+      <w:lvlJc w:val="left"/>
+      <w:pPr>
+        <w:ind w:left="3600" w:hanging="360"/>
+      </w:pPr>
+      <w:rPr>
+        <w:rFonts w:ascii="Courier New" w:hAnsi="Courier New" w:cs="Courier New" w:hint="default"/>
+      </w:rPr>
+    </w:lvl>
+    <w:lvl w:ilvl="5" w:tplc="08090005" w:tentative="1">
+      <w:start w:val="1"/>
+      <w:numFmt w:val="bullet"/>
+      <w:lvlText w:val=""/>
+      <w:lvlJc w:val="left"/>
+      <w:pPr>
+        <w:ind w:left="4320" w:hanging="360"/>
+      </w:pPr>
+      <w:rPr>
+        <w:rFonts w:ascii="Wingdings" w:hAnsi="Wingdings" w:hint="default"/>
+      </w:rPr>
+    </w:lvl>
+    <w:lvl w:ilvl="6" w:tplc="08090001" w:tentative="1">
+      <w:start w:val="1"/>
+      <w:numFmt w:val="bullet"/>
+      <w:lvlText w:val=""/>
+      <w:lvlJc w:val="left"/>
+      <w:pPr>
+        <w:ind w:left="5040" w:hanging="360"/>
+      </w:pPr>
+      <w:rPr>
+        <w:rFonts w:ascii="Symbol" w:hAnsi="Symbol" w:hint="default"/>
+      </w:rPr>
+    </w:lvl>
+    <w:lvl w:ilvl="7" w:tplc="08090003" w:tentative="1">
+      <w:start w:val="1"/>
+      <w:numFmt w:val="bullet"/>
+      <w:lvlText w:val="o"/>
+      <w:lvlJc w:val="left"/>
+      <w:pPr>
+        <w:ind w:left="5760" w:hanging="360"/>
+      </w:pPr>
+      <w:rPr>
+        <w:rFonts w:ascii="Courier New" w:hAnsi="Courier New" w:cs="Courier New" w:hint="default"/>
+      </w:rPr>
+    </w:lvl>
+    <w:lvl w:ilvl="8" w:tplc="08090005" w:tentative="1">
+      <w:start w:val="1"/>
+      <w:numFmt w:val="bullet"/>
+      <w:lvlText w:val=""/>
+      <w:lvlJc w:val="left"/>
+      <w:pPr>
+        <w:ind w:left="6480" w:hanging="360"/>
+      </w:pPr>
+      <w:rPr>
+        <w:rFonts w:ascii="Wingdings" w:hAnsi="Wingdings" w:hint="default"/>
+      </w:rPr>
+    </w:lvl>
+  </w:abstractNum>
   <w:num w:numId="1">
     <w:abstractNumId w:val="1"/>
   </w:num>
   <w:num w:numId="2">
     <w:abstractNumId w:val="0"/>
+  </w:num>
+  <w:num w:numId="3">
+    <w:abstractNumId w:val="2"/>
   </w:num>
 </w:numbering>
 </file>

</xml_diff>